<commit_message>
fixed q5 in part 1 dry + submission PDF
</commit_message>
<xml_diff>
--- a/hw2/dry/206200305_325172351.docx
+++ b/hw2/dry/206200305_325172351.docx
@@ -8,7 +8,7 @@
         <w:spacing w:after="120"/>
         <w:jc w:val="both"/>
         <w:rPr>
-          <w:rFonts w:ascii="Source Sans Pro" w:eastAsia="Source Sans Pro" w:hAnsi="Source Sans Pro" w:cstheme="minorBidi"/>
+          <w:rFonts w:ascii="Source Sans Pro" w:eastAsia="Source Sans Pro" w:hAnsi="Source Sans Pro" w:cstheme="minorBidi" w:hint="cs"/>
           <w:sz w:val="40"/>
           <w:szCs w:val="40"/>
           <w:lang w:bidi="he-IL"/>
@@ -112,7 +112,6 @@
           <w:rtl/>
         </w:rPr>
       </w:pPr>
-      <w:proofErr w:type="spellStart"/>
       <w:r>
         <w:rPr>
           <w:rFonts w:ascii="Source Sans Pro" w:eastAsia="Source Sans Pro" w:hAnsi="Source Sans Pro" w:cstheme="minorBidi" w:hint="cs"/>
@@ -122,19 +121,7 @@
           <w:u w:val="single"/>
           <w:rtl/>
         </w:rPr>
-        <w:t>מגישים</w:t>
-      </w:r>
-      <w:proofErr w:type="spellEnd"/>
-      <w:r>
-        <w:rPr>
-          <w:rFonts w:ascii="Source Sans Pro" w:eastAsia="Source Sans Pro" w:hAnsi="Source Sans Pro" w:cstheme="minorBidi" w:hint="cs"/>
-          <w:b/>
-          <w:sz w:val="36"/>
-          <w:szCs w:val="36"/>
-          <w:u w:val="single"/>
-          <w:rtl/>
-        </w:rPr>
-        <w:t>:</w:t>
+        <w:t>מגישים:</w:t>
       </w:r>
     </w:p>
     <w:p>
@@ -148,7 +135,6 @@
           <w:rtl/>
         </w:rPr>
       </w:pPr>
-      <w:proofErr w:type="spellStart"/>
       <w:r>
         <w:rPr>
           <w:rFonts w:asciiTheme="minorBidi" w:eastAsia="Source Sans Pro" w:hAnsiTheme="minorBidi" w:cstheme="minorBidi"/>
@@ -157,40 +143,7 @@
           <w:szCs w:val="36"/>
           <w:rtl/>
         </w:rPr>
-        <w:t>נועה</w:t>
-      </w:r>
-      <w:proofErr w:type="spellEnd"/>
-      <w:r>
-        <w:rPr>
-          <w:rFonts w:asciiTheme="minorBidi" w:eastAsia="Source Sans Pro" w:hAnsiTheme="minorBidi" w:cstheme="minorBidi"/>
-          <w:b/>
-          <w:sz w:val="36"/>
-          <w:szCs w:val="36"/>
-          <w:rtl/>
-        </w:rPr>
-        <w:t xml:space="preserve"> </w:t>
-      </w:r>
-      <w:proofErr w:type="spellStart"/>
-      <w:r>
-        <w:rPr>
-          <w:rFonts w:asciiTheme="minorBidi" w:eastAsia="Source Sans Pro" w:hAnsiTheme="minorBidi" w:cstheme="minorBidi"/>
-          <w:b/>
-          <w:sz w:val="36"/>
-          <w:szCs w:val="36"/>
-          <w:rtl/>
-        </w:rPr>
-        <w:t>פריאנטה</w:t>
-      </w:r>
-      <w:proofErr w:type="spellEnd"/>
-      <w:r>
-        <w:rPr>
-          <w:rFonts w:asciiTheme="minorBidi" w:eastAsia="Source Sans Pro" w:hAnsiTheme="minorBidi" w:cstheme="minorBidi"/>
-          <w:b/>
-          <w:sz w:val="36"/>
-          <w:szCs w:val="36"/>
-          <w:rtl/>
-        </w:rPr>
-        <w:t xml:space="preserve"> 206200305</w:t>
+        <w:t>נועה פריאנטה 206200305</w:t>
       </w:r>
     </w:p>
     <w:p>
@@ -227,7 +180,6 @@
           <w:rtl/>
         </w:rPr>
       </w:pPr>
-      <w:proofErr w:type="spellStart"/>
       <w:r>
         <w:rPr>
           <w:rFonts w:asciiTheme="minorBidi" w:eastAsia="Source Sans Pro" w:hAnsiTheme="minorBidi" w:cstheme="minorBidi"/>
@@ -236,62 +188,7 @@
           <w:szCs w:val="36"/>
           <w:rtl/>
         </w:rPr>
-        <w:t>ששון</w:t>
-      </w:r>
-      <w:proofErr w:type="spellEnd"/>
-      <w:r>
-        <w:rPr>
-          <w:rFonts w:asciiTheme="minorBidi" w:eastAsia="Source Sans Pro" w:hAnsiTheme="minorBidi" w:cstheme="minorBidi"/>
-          <w:b/>
-          <w:sz w:val="36"/>
-          <w:szCs w:val="36"/>
-          <w:rtl/>
-        </w:rPr>
-        <w:t xml:space="preserve"> </w:t>
-      </w:r>
-      <w:proofErr w:type="spellStart"/>
-      <w:r>
-        <w:rPr>
-          <w:rFonts w:asciiTheme="minorBidi" w:eastAsia="Source Sans Pro" w:hAnsiTheme="minorBidi" w:cstheme="minorBidi"/>
-          <w:b/>
-          <w:sz w:val="36"/>
-          <w:szCs w:val="36"/>
-          <w:rtl/>
-        </w:rPr>
-        <w:t>שמואל</w:t>
-      </w:r>
-      <w:proofErr w:type="spellEnd"/>
-      <w:r>
-        <w:rPr>
-          <w:rFonts w:asciiTheme="minorBidi" w:eastAsia="Source Sans Pro" w:hAnsiTheme="minorBidi" w:cstheme="minorBidi"/>
-          <w:b/>
-          <w:sz w:val="36"/>
-          <w:szCs w:val="36"/>
-          <w:rtl/>
-        </w:rPr>
-        <w:t xml:space="preserve"> </w:t>
-      </w:r>
-      <w:proofErr w:type="spellStart"/>
-      <w:r>
-        <w:rPr>
-          <w:rFonts w:asciiTheme="minorBidi" w:eastAsia="Source Sans Pro" w:hAnsiTheme="minorBidi" w:cstheme="minorBidi"/>
-          <w:b/>
-          <w:sz w:val="36"/>
-          <w:szCs w:val="36"/>
-          <w:rtl/>
-        </w:rPr>
-        <w:t>למעי</w:t>
-      </w:r>
-      <w:proofErr w:type="spellEnd"/>
-      <w:r>
-        <w:rPr>
-          <w:rFonts w:asciiTheme="minorBidi" w:eastAsia="Source Sans Pro" w:hAnsiTheme="minorBidi" w:cstheme="minorBidi"/>
-          <w:b/>
-          <w:sz w:val="36"/>
-          <w:szCs w:val="36"/>
-          <w:rtl/>
-        </w:rPr>
-        <w:t xml:space="preserve"> 325172351</w:t>
+        <w:t>ששון שמואל למעי 325172351</w:t>
       </w:r>
     </w:p>
     <w:p>
@@ -334,7 +231,7 @@
     </w:p>
     <w:p>
       <w:pPr>
-        <w:pStyle w:val="Heading1"/>
+        <w:pStyle w:val="1"/>
         <w:bidi/>
         <w:spacing w:before="400" w:after="120"/>
         <w:rPr>
@@ -490,7 +387,6 @@
         </w:rPr>
         <w:t xml:space="preserve"> </w:t>
       </w:r>
-      <w:proofErr w:type="spellStart"/>
       <w:r>
         <w:rPr>
           <w:rFonts w:ascii="Arial" w:eastAsia="Arial" w:hAnsi="Arial" w:cs="Arial"/>
@@ -502,7 +398,6 @@
         </w:rPr>
         <w:t>נק</w:t>
       </w:r>
-      <w:proofErr w:type="spellEnd"/>
       <w:r>
         <w:rPr>
           <w:rFonts w:ascii="Arial" w:eastAsia="Arial" w:hAnsi="Arial" w:cs="Arial"/>
@@ -794,7 +689,6 @@
         </w:rPr>
         <w:t xml:space="preserve"> </w:t>
       </w:r>
-      <w:proofErr w:type="spellStart"/>
       <w:r>
         <w:rPr>
           <w:rtl/>
@@ -802,7 +696,6 @@
         </w:rPr>
         <w:t>נק</w:t>
       </w:r>
-      <w:proofErr w:type="spellEnd"/>
       <w:r>
         <w:rPr>
           <w:rtl/>
@@ -848,14 +741,12 @@
         </w:rPr>
         <w:t xml:space="preserve"> </w:t>
       </w:r>
-      <w:proofErr w:type="spellStart"/>
       <w:r>
         <w:rPr>
           <w:rFonts w:ascii="Consolas" w:eastAsia="Consolas" w:hAnsi="Consolas" w:cs="Consolas"/>
         </w:rPr>
         <w:t>yes</w:t>
       </w:r>
-      <w:proofErr w:type="spellEnd"/>
       <w:r>
         <w:rPr>
           <w:rtl/>
@@ -959,19 +850,9 @@
         </w:rPr>
         <w:t>-</w:t>
       </w:r>
-      <w:proofErr w:type="spellStart"/>
-      <w:r>
-        <w:t>man</w:t>
-      </w:r>
-      <w:proofErr w:type="spellEnd"/>
-      <w:r>
-        <w:t xml:space="preserve"> </w:t>
-      </w:r>
-      <w:proofErr w:type="spellStart"/>
-      <w:r>
-        <w:t>page</w:t>
-      </w:r>
-      <w:proofErr w:type="spellEnd"/>
+      <w:r>
+        <w:t>man page</w:t>
+      </w:r>
       <w:r>
         <w:rPr>
           <w:rtl/>
@@ -1043,11 +924,9 @@
         </w:rPr>
         <w:t>-</w:t>
       </w:r>
-      <w:proofErr w:type="spellStart"/>
       <w:r>
         <w:t>shell</w:t>
       </w:r>
-      <w:proofErr w:type="spellEnd"/>
       <w:r>
         <w:rPr>
           <w:rtl/>
@@ -1129,7 +1008,6 @@
         </w:rPr>
         <w:t xml:space="preserve"> מקבלת מחרוזת כארגומנט ומדפיסה את המחרוזת אינסוף פעמים (כל פעם בשורה חדשה) עד שהתהליך נעצר (למשל על ידי שליחת סיגנל להרוג </w:t>
       </w:r>
-      <w:proofErr w:type="spellStart"/>
       <w:r>
         <w:rPr>
           <w:color w:val="548DD4" w:themeColor="text2" w:themeTint="99"/>
@@ -1137,7 +1015,6 @@
         </w:rPr>
         <w:t>ctrl+C</w:t>
       </w:r>
-      <w:proofErr w:type="spellEnd"/>
       <w:r>
         <w:rPr>
           <w:rFonts w:hint="cs"/>
@@ -1192,7 +1069,6 @@
         </w:rPr>
         <w:t xml:space="preserve"> </w:t>
       </w:r>
-      <w:proofErr w:type="spellStart"/>
       <w:r>
         <w:rPr>
           <w:rtl/>
@@ -1200,7 +1076,6 @@
         </w:rPr>
         <w:t>נק</w:t>
       </w:r>
-      <w:proofErr w:type="spellEnd"/>
       <w:r>
         <w:rPr>
           <w:rtl/>
@@ -1246,14 +1121,12 @@
         </w:rPr>
         <w:t xml:space="preserve"> </w:t>
       </w:r>
-      <w:proofErr w:type="spellStart"/>
       <w:r>
         <w:rPr>
           <w:rFonts w:ascii="Consolas" w:eastAsia="Consolas" w:hAnsi="Consolas" w:cs="Consolas"/>
         </w:rPr>
         <w:t>yes</w:t>
       </w:r>
-      <w:proofErr w:type="spellEnd"/>
       <w:r>
         <w:rPr>
           <w:rtl/>
@@ -1317,7 +1190,14 @@
           <w:rtl/>
           <w:lang w:bidi="he-IL"/>
         </w:rPr>
-        <w:t>הפקודה</w:t>
+        <w:t>הפק</w:t>
+      </w:r>
+      <w:r>
+        <w:rPr>
+          <w:rtl/>
+          <w:lang w:bidi="he-IL"/>
+        </w:rPr>
+        <w:t>ודה</w:t>
       </w:r>
       <w:r>
         <w:rPr>
@@ -1379,21 +1259,7 @@
               <w:rPr>
                 <w:rFonts w:ascii="Consolas" w:eastAsia="Consolas" w:hAnsi="Consolas" w:cs="Consolas"/>
               </w:rPr>
-              <w:t xml:space="preserve">&gt;&gt; </w:t>
-            </w:r>
-            <w:proofErr w:type="spellStart"/>
-            <w:r>
-              <w:rPr>
-                <w:rFonts w:ascii="Consolas" w:eastAsia="Consolas" w:hAnsi="Consolas" w:cs="Consolas"/>
-              </w:rPr>
-              <w:t>yes</w:t>
-            </w:r>
-            <w:proofErr w:type="spellEnd"/>
-            <w:r>
-              <w:rPr>
-                <w:rFonts w:ascii="Consolas" w:eastAsia="Consolas" w:hAnsi="Consolas" w:cs="Consolas"/>
-              </w:rPr>
-              <w:t xml:space="preserve"> </w:t>
+              <w:t xml:space="preserve">&gt;&gt; yes </w:t>
             </w:r>
             <w:r>
               <w:rPr>
@@ -1406,30 +1272,8 @@
               <w:rPr>
                 <w:rFonts w:ascii="Consolas" w:eastAsia="Consolas" w:hAnsi="Consolas" w:cs="Consolas"/>
               </w:rPr>
-              <w:t xml:space="preserve"> | </w:t>
+              <w:t xml:space="preserve"> | make oldconfig</w:t>
             </w:r>
-            <w:proofErr w:type="spellStart"/>
-            <w:r>
-              <w:rPr>
-                <w:rFonts w:ascii="Consolas" w:eastAsia="Consolas" w:hAnsi="Consolas" w:cs="Consolas"/>
-              </w:rPr>
-              <w:t>make</w:t>
-            </w:r>
-            <w:proofErr w:type="spellEnd"/>
-            <w:r>
-              <w:rPr>
-                <w:rFonts w:ascii="Consolas" w:eastAsia="Consolas" w:hAnsi="Consolas" w:cs="Consolas"/>
-              </w:rPr>
-              <w:t xml:space="preserve"> </w:t>
-            </w:r>
-            <w:proofErr w:type="spellStart"/>
-            <w:r>
-              <w:rPr>
-                <w:rFonts w:ascii="Consolas" w:eastAsia="Consolas" w:hAnsi="Consolas" w:cs="Consolas"/>
-              </w:rPr>
-              <w:t>oldconfig</w:t>
-            </w:r>
-            <w:proofErr w:type="spellEnd"/>
           </w:p>
         </w:tc>
       </w:tr>
@@ -1495,28 +1339,12 @@
         </w:rPr>
         <w:t xml:space="preserve"> </w:t>
       </w:r>
-      <w:proofErr w:type="spellStart"/>
       <w:r>
         <w:rPr>
           <w:rFonts w:ascii="Consolas" w:eastAsia="Consolas" w:hAnsi="Consolas" w:cs="Consolas"/>
         </w:rPr>
-        <w:t>make</w:t>
-      </w:r>
-      <w:proofErr w:type="spellEnd"/>
-      <w:r>
-        <w:rPr>
-          <w:rFonts w:ascii="Consolas" w:eastAsia="Consolas" w:hAnsi="Consolas" w:cs="Consolas"/>
-        </w:rPr>
-        <w:t xml:space="preserve"> </w:t>
-      </w:r>
-      <w:proofErr w:type="spellStart"/>
-      <w:r>
-        <w:rPr>
-          <w:rFonts w:ascii="Consolas" w:eastAsia="Consolas" w:hAnsi="Consolas" w:cs="Consolas"/>
-        </w:rPr>
-        <w:t>oldconfig</w:t>
-      </w:r>
-      <w:proofErr w:type="spellEnd"/>
+        <w:t>make oldconfig</w:t>
+      </w:r>
       <w:r>
         <w:rPr>
           <w:rtl/>
@@ -1607,31 +1435,13 @@
         </w:rPr>
         <w:t xml:space="preserve">תשובה: כאשר הרצנו </w:t>
       </w:r>
-      <w:proofErr w:type="spellStart"/>
       <w:r>
         <w:rPr>
           <w:color w:val="548DD4" w:themeColor="text2" w:themeTint="99"/>
           <w:lang w:bidi="he-IL"/>
         </w:rPr>
-        <w:t>make</w:t>
-      </w:r>
-      <w:proofErr w:type="spellEnd"/>
-      <w:r>
-        <w:rPr>
-          <w:color w:val="548DD4" w:themeColor="text2" w:themeTint="99"/>
-          <w:lang w:bidi="he-IL"/>
-        </w:rPr>
-        <w:t xml:space="preserve"> </w:t>
-      </w:r>
-      <w:proofErr w:type="spellStart"/>
-      <w:r>
-        <w:rPr>
-          <w:color w:val="548DD4" w:themeColor="text2" w:themeTint="99"/>
-          <w:lang w:bidi="he-IL"/>
-        </w:rPr>
-        <w:t>oldconfig</w:t>
-      </w:r>
-      <w:proofErr w:type="spellEnd"/>
+        <w:t>make oldconfig</w:t>
+      </w:r>
       <w:r>
         <w:rPr>
           <w:rFonts w:hint="cs"/>
@@ -1715,31 +1525,13 @@
         </w:rPr>
         <w:t xml:space="preserve"> שהערוץ פלט שלה הינה הפקודה לאחר מכן, כלומר </w:t>
       </w:r>
-      <w:proofErr w:type="spellStart"/>
       <w:r>
         <w:rPr>
           <w:color w:val="548DD4" w:themeColor="text2" w:themeTint="99"/>
           <w:lang w:bidi="he-IL"/>
         </w:rPr>
-        <w:t>make</w:t>
-      </w:r>
-      <w:proofErr w:type="spellEnd"/>
-      <w:r>
-        <w:rPr>
-          <w:color w:val="548DD4" w:themeColor="text2" w:themeTint="99"/>
-          <w:lang w:bidi="he-IL"/>
-        </w:rPr>
-        <w:t xml:space="preserve"> </w:t>
-      </w:r>
-      <w:proofErr w:type="spellStart"/>
-      <w:r>
-        <w:rPr>
-          <w:color w:val="548DD4" w:themeColor="text2" w:themeTint="99"/>
-          <w:lang w:bidi="he-IL"/>
-        </w:rPr>
-        <w:t>oldconfig</w:t>
-      </w:r>
-      <w:proofErr w:type="spellEnd"/>
+        <w:t>make oldconfig</w:t>
+      </w:r>
       <w:r>
         <w:rPr>
           <w:rFonts w:hint="cs"/>
@@ -1788,7 +1580,6 @@
         </w:rPr>
         <w:t xml:space="preserve"> </w:t>
       </w:r>
-      <w:proofErr w:type="spellStart"/>
       <w:r>
         <w:rPr>
           <w:rtl/>
@@ -1796,7 +1587,6 @@
         </w:rPr>
         <w:t>נק</w:t>
       </w:r>
-      <w:proofErr w:type="spellEnd"/>
       <w:r>
         <w:rPr>
           <w:rtl/>
@@ -2172,40 +1962,19 @@
         <w:bidi/>
         <w:ind w:left="720"/>
         <w:rPr>
+          <w:color w:val="4F81BD" w:themeColor="accent1"/>
+          <w:rtl/>
+          <w:lang w:bidi="he-IL"/>
+        </w:rPr>
+      </w:pPr>
+      <w:r>
+        <w:rPr>
           <w:rFonts w:hint="cs"/>
           <w:color w:val="4F81BD" w:themeColor="accent1"/>
           <w:rtl/>
           <w:lang w:bidi="he-IL"/>
         </w:rPr>
-      </w:pPr>
-      <w:r>
-        <w:rPr>
-          <w:rFonts w:hint="cs"/>
-          <w:color w:val="4F81BD" w:themeColor="accent1"/>
-          <w:rtl/>
-          <w:lang w:bidi="he-IL"/>
-        </w:rPr>
-        <w:t xml:space="preserve">הערך -1 משמעותו הצגה ללא הגבלת זמן של התפריט והערך 0 טעינה של מערכת ההפעלה </w:t>
-      </w:r>
-      <w:proofErr w:type="spellStart"/>
-      <w:r>
-        <w:rPr>
-          <w:rFonts w:hint="cs"/>
-          <w:color w:val="4F81BD" w:themeColor="accent1"/>
-          <w:rtl/>
-          <w:lang w:bidi="he-IL"/>
-        </w:rPr>
-        <w:t>הדיפולטית</w:t>
-      </w:r>
-      <w:proofErr w:type="spellEnd"/>
-      <w:r>
-        <w:rPr>
-          <w:rFonts w:hint="cs"/>
-          <w:color w:val="4F81BD" w:themeColor="accent1"/>
-          <w:rtl/>
-          <w:lang w:bidi="he-IL"/>
-        </w:rPr>
-        <w:t>.</w:t>
+        <w:t>הערך -1 משמעותו הצגה ללא הגבלת זמן של התפריט והערך 0 טעינה של מערכת ההפעלה הדיפולטית.</w:t>
       </w:r>
     </w:p>
     <w:p>
@@ -2276,7 +2045,6 @@
         </w:rPr>
         <w:t xml:space="preserve"> </w:t>
       </w:r>
-      <w:proofErr w:type="spellStart"/>
       <w:r>
         <w:rPr>
           <w:rtl/>
@@ -2284,7 +2052,6 @@
         </w:rPr>
         <w:t>נק</w:t>
       </w:r>
-      <w:proofErr w:type="spellEnd"/>
       <w:r>
         <w:rPr>
           <w:rtl/>
@@ -2315,216 +2082,180 @@
         <w:rPr>
           <w:rtl/>
         </w:rPr>
-        <w:t xml:space="preserve"> </w:t>
-      </w:r>
-      <w:proofErr w:type="gramStart"/>
-      <w:r>
-        <w:rPr>
-          <w:rtl/>
-        </w:rPr>
-        <w:t>()</w:t>
-      </w:r>
-      <w:proofErr w:type="spellStart"/>
+        <w:t xml:space="preserve"> ()</w:t>
+      </w:r>
       <w:r>
         <w:rPr>
           <w:rFonts w:ascii="Consolas" w:eastAsia="Consolas" w:hAnsi="Consolas" w:cs="Consolas"/>
         </w:rPr>
-        <w:t>run</w:t>
-      </w:r>
-      <w:proofErr w:type="gramEnd"/>
+        <w:t>run_init_process</w:t>
+      </w:r>
+      <w:r>
+        <w:rPr>
+          <w:rtl/>
+        </w:rPr>
+        <w:t xml:space="preserve"> </w:t>
+      </w:r>
+      <w:r>
+        <w:rPr>
+          <w:rtl/>
+          <w:lang w:bidi="he-IL"/>
+        </w:rPr>
+        <w:t>אשר</w:t>
+      </w:r>
+      <w:r>
+        <w:rPr>
+          <w:rtl/>
+        </w:rPr>
+        <w:t xml:space="preserve"> </w:t>
+      </w:r>
+      <w:r>
+        <w:rPr>
+          <w:rtl/>
+          <w:lang w:bidi="he-IL"/>
+        </w:rPr>
+        <w:t>נמצאת</w:t>
+      </w:r>
+      <w:r>
+        <w:rPr>
+          <w:rtl/>
+        </w:rPr>
+        <w:t xml:space="preserve"> </w:t>
+      </w:r>
+      <w:r>
+        <w:rPr>
+          <w:rtl/>
+          <w:lang w:bidi="he-IL"/>
+        </w:rPr>
+        <w:t>בקובץ</w:t>
+      </w:r>
+      <w:r>
+        <w:rPr>
+          <w:rtl/>
+        </w:rPr>
+        <w:t xml:space="preserve"> </w:t>
+      </w:r>
       <w:r>
         <w:rPr>
           <w:rFonts w:ascii="Consolas" w:eastAsia="Consolas" w:hAnsi="Consolas" w:cs="Consolas"/>
         </w:rPr>
-        <w:t>_init_process</w:t>
-      </w:r>
-      <w:proofErr w:type="spellEnd"/>
-      <w:r>
-        <w:rPr>
-          <w:rtl/>
-        </w:rPr>
-        <w:t xml:space="preserve"> </w:t>
-      </w:r>
-      <w:r>
-        <w:rPr>
-          <w:rtl/>
-          <w:lang w:bidi="he-IL"/>
-        </w:rPr>
-        <w:t>אשר</w:t>
-      </w:r>
-      <w:r>
-        <w:rPr>
-          <w:rtl/>
-        </w:rPr>
-        <w:t xml:space="preserve"> </w:t>
-      </w:r>
-      <w:r>
-        <w:rPr>
-          <w:rtl/>
-          <w:lang w:bidi="he-IL"/>
-        </w:rPr>
-        <w:t>נמצאת</w:t>
-      </w:r>
-      <w:r>
-        <w:rPr>
-          <w:rtl/>
-        </w:rPr>
-        <w:t xml:space="preserve"> </w:t>
-      </w:r>
-      <w:r>
-        <w:rPr>
-          <w:rtl/>
-          <w:lang w:bidi="he-IL"/>
-        </w:rPr>
-        <w:t>בקובץ</w:t>
-      </w:r>
-      <w:r>
-        <w:rPr>
-          <w:rtl/>
-        </w:rPr>
-        <w:t xml:space="preserve"> </w:t>
-      </w:r>
-      <w:proofErr w:type="spellStart"/>
+        <w:t>init/main.c</w:t>
+      </w:r>
+      <w:r>
+        <w:rPr>
+          <w:rtl/>
+        </w:rPr>
+        <w:t xml:space="preserve"> </w:t>
+      </w:r>
+      <w:r>
+        <w:rPr>
+          <w:rtl/>
+          <w:lang w:bidi="he-IL"/>
+        </w:rPr>
+        <w:t>בקוד</w:t>
+      </w:r>
+      <w:r>
+        <w:rPr>
+          <w:rtl/>
+        </w:rPr>
+        <w:t xml:space="preserve"> </w:t>
+      </w:r>
+      <w:r>
+        <w:rPr>
+          <w:rtl/>
+          <w:lang w:bidi="he-IL"/>
+        </w:rPr>
+        <w:t>הגרעין</w:t>
+      </w:r>
+      <w:r>
+        <w:rPr>
+          <w:rtl/>
+        </w:rPr>
+        <w:t xml:space="preserve"> </w:t>
+      </w:r>
+      <w:r>
+        <w:rPr>
+          <w:rtl/>
+          <w:lang w:bidi="he-IL"/>
+        </w:rPr>
+        <w:t>קוראת</w:t>
+      </w:r>
+      <w:r>
+        <w:rPr>
+          <w:rtl/>
+        </w:rPr>
+        <w:t xml:space="preserve"> </w:t>
+      </w:r>
+      <w:r>
+        <w:rPr>
+          <w:rtl/>
+          <w:lang w:bidi="he-IL"/>
+        </w:rPr>
+        <w:t>לפונקציה</w:t>
+      </w:r>
+      <w:r>
+        <w:rPr>
+          <w:rtl/>
+        </w:rPr>
+        <w:t xml:space="preserve"> ()</w:t>
+      </w:r>
       <w:r>
         <w:rPr>
           <w:rFonts w:ascii="Consolas" w:eastAsia="Consolas" w:hAnsi="Consolas" w:cs="Consolas"/>
         </w:rPr>
-        <w:t>init</w:t>
-      </w:r>
-      <w:proofErr w:type="spellEnd"/>
+        <w:t>do_execve</w:t>
+      </w:r>
+      <w:r>
+        <w:rPr>
+          <w:rtl/>
+        </w:rPr>
+        <w:t xml:space="preserve"> </w:t>
+      </w:r>
+      <w:r>
+        <w:rPr>
+          <w:rtl/>
+          <w:lang w:bidi="he-IL"/>
+        </w:rPr>
+        <w:t>במקום</w:t>
+      </w:r>
+      <w:r>
+        <w:rPr>
+          <w:rtl/>
+        </w:rPr>
+        <w:t xml:space="preserve"> </w:t>
+      </w:r>
+      <w:r>
+        <w:rPr>
+          <w:rtl/>
+          <w:lang w:bidi="he-IL"/>
+        </w:rPr>
+        <w:t>לקריאת</w:t>
+      </w:r>
+      <w:r>
+        <w:rPr>
+          <w:rtl/>
+        </w:rPr>
+        <w:t xml:space="preserve"> </w:t>
+      </w:r>
+      <w:r>
+        <w:rPr>
+          <w:rtl/>
+          <w:lang w:bidi="he-IL"/>
+        </w:rPr>
+        <w:t>המערכת</w:t>
+      </w:r>
+      <w:r>
+        <w:rPr>
+          <w:rtl/>
+        </w:rPr>
+        <w:t xml:space="preserve"> ()</w:t>
+      </w:r>
       <w:r>
         <w:rPr>
           <w:rFonts w:ascii="Consolas" w:eastAsia="Consolas" w:hAnsi="Consolas" w:cs="Consolas"/>
         </w:rPr>
-        <w:t>/</w:t>
-      </w:r>
-      <w:proofErr w:type="spellStart"/>
-      <w:r>
-        <w:rPr>
-          <w:rFonts w:ascii="Consolas" w:eastAsia="Consolas" w:hAnsi="Consolas" w:cs="Consolas"/>
-        </w:rPr>
-        <w:t>main.c</w:t>
-      </w:r>
-      <w:proofErr w:type="spellEnd"/>
-      <w:r>
-        <w:rPr>
-          <w:rtl/>
-        </w:rPr>
-        <w:t xml:space="preserve"> </w:t>
-      </w:r>
-      <w:r>
-        <w:rPr>
-          <w:rtl/>
-          <w:lang w:bidi="he-IL"/>
-        </w:rPr>
-        <w:t>בקוד</w:t>
-      </w:r>
-      <w:r>
-        <w:rPr>
-          <w:rtl/>
-        </w:rPr>
-        <w:t xml:space="preserve"> </w:t>
-      </w:r>
-      <w:r>
-        <w:rPr>
-          <w:rtl/>
-          <w:lang w:bidi="he-IL"/>
-        </w:rPr>
-        <w:t>הגרעין</w:t>
-      </w:r>
-      <w:r>
-        <w:rPr>
-          <w:rtl/>
-        </w:rPr>
-        <w:t xml:space="preserve"> </w:t>
-      </w:r>
-      <w:r>
-        <w:rPr>
-          <w:rtl/>
-          <w:lang w:bidi="he-IL"/>
-        </w:rPr>
-        <w:t>קוראת</w:t>
-      </w:r>
-      <w:r>
-        <w:rPr>
-          <w:rtl/>
-        </w:rPr>
-        <w:t xml:space="preserve"> </w:t>
-      </w:r>
-      <w:r>
-        <w:rPr>
-          <w:rtl/>
-          <w:lang w:bidi="he-IL"/>
-        </w:rPr>
-        <w:t>לפונקציה</w:t>
-      </w:r>
-      <w:r>
-        <w:rPr>
-          <w:rtl/>
-        </w:rPr>
-        <w:t xml:space="preserve"> ()</w:t>
-      </w:r>
-      <w:proofErr w:type="spellStart"/>
-      <w:r>
-        <w:rPr>
-          <w:rFonts w:ascii="Consolas" w:eastAsia="Consolas" w:hAnsi="Consolas" w:cs="Consolas"/>
-        </w:rPr>
-        <w:t>do_execve</w:t>
-      </w:r>
-      <w:proofErr w:type="spellEnd"/>
-      <w:r>
-        <w:rPr>
-          <w:rtl/>
-        </w:rPr>
-        <w:t xml:space="preserve"> </w:t>
-      </w:r>
-      <w:r>
-        <w:rPr>
-          <w:rtl/>
-          <w:lang w:bidi="he-IL"/>
-        </w:rPr>
-        <w:t>במקום</w:t>
-      </w:r>
-      <w:r>
-        <w:rPr>
-          <w:rtl/>
-        </w:rPr>
-        <w:t xml:space="preserve"> </w:t>
-      </w:r>
-      <w:r>
-        <w:rPr>
-          <w:rtl/>
-          <w:lang w:bidi="he-IL"/>
-        </w:rPr>
-        <w:t>לקריאת</w:t>
-      </w:r>
-      <w:r>
-        <w:rPr>
-          <w:rtl/>
-        </w:rPr>
-        <w:t xml:space="preserve"> </w:t>
-      </w:r>
-      <w:r>
-        <w:rPr>
-          <w:rtl/>
-          <w:lang w:bidi="he-IL"/>
-        </w:rPr>
-        <w:t>המערכת</w:t>
-      </w:r>
-      <w:r>
-        <w:rPr>
-          <w:rtl/>
-        </w:rPr>
-        <w:t xml:space="preserve"> ()</w:t>
-      </w:r>
-      <w:proofErr w:type="spellStart"/>
-      <w:r>
-        <w:rPr>
-          <w:rFonts w:ascii="Consolas" w:eastAsia="Consolas" w:hAnsi="Consolas" w:cs="Consolas"/>
-        </w:rPr>
         <w:t>execve</w:t>
       </w:r>
-      <w:proofErr w:type="spellEnd"/>
       <w:r>
         <w:rPr>
           <w:rtl/>
@@ -2574,64 +2305,7 @@
                 <w:rFonts w:ascii="Consolas" w:eastAsia="Consolas" w:hAnsi="Consolas" w:cs="Consolas"/>
                 <w:lang w:val="en-GB"/>
               </w:rPr>
-              <w:t xml:space="preserve">static int </w:t>
-            </w:r>
-            <w:proofErr w:type="spellStart"/>
-            <w:r>
-              <w:rPr>
-                <w:rFonts w:ascii="Consolas" w:eastAsia="Consolas" w:hAnsi="Consolas" w:cs="Consolas"/>
-                <w:lang w:val="en-GB"/>
-              </w:rPr>
-              <w:t>run_init_</w:t>
-            </w:r>
-            <w:proofErr w:type="gramStart"/>
-            <w:r>
-              <w:rPr>
-                <w:rFonts w:ascii="Consolas" w:eastAsia="Consolas" w:hAnsi="Consolas" w:cs="Consolas"/>
-                <w:lang w:val="en-GB"/>
-              </w:rPr>
-              <w:t>process</w:t>
-            </w:r>
-            <w:proofErr w:type="spellEnd"/>
-            <w:r>
-              <w:rPr>
-                <w:rFonts w:ascii="Consolas" w:eastAsia="Consolas" w:hAnsi="Consolas" w:cs="Consolas"/>
-                <w:lang w:val="en-GB"/>
-              </w:rPr>
-              <w:t>(</w:t>
-            </w:r>
-            <w:proofErr w:type="spellStart"/>
-            <w:proofErr w:type="gramEnd"/>
-            <w:r>
-              <w:rPr>
-                <w:rFonts w:ascii="Consolas" w:eastAsia="Consolas" w:hAnsi="Consolas" w:cs="Consolas"/>
-                <w:lang w:val="en-GB"/>
-              </w:rPr>
-              <w:t>const</w:t>
-            </w:r>
-            <w:proofErr w:type="spellEnd"/>
-            <w:r>
-              <w:rPr>
-                <w:rFonts w:ascii="Consolas" w:eastAsia="Consolas" w:hAnsi="Consolas" w:cs="Consolas"/>
-                <w:lang w:val="en-GB"/>
-              </w:rPr>
-              <w:t xml:space="preserve"> char *</w:t>
-            </w:r>
-            <w:proofErr w:type="spellStart"/>
-            <w:r>
-              <w:rPr>
-                <w:rFonts w:ascii="Consolas" w:eastAsia="Consolas" w:hAnsi="Consolas" w:cs="Consolas"/>
-                <w:lang w:val="en-GB"/>
-              </w:rPr>
-              <w:t>init_filename</w:t>
-            </w:r>
-            <w:proofErr w:type="spellEnd"/>
-            <w:r>
-              <w:rPr>
-                <w:rFonts w:ascii="Consolas" w:eastAsia="Consolas" w:hAnsi="Consolas" w:cs="Consolas"/>
-                <w:lang w:val="en-GB"/>
-              </w:rPr>
-              <w:t>)</w:t>
+              <w:t>static int run_init_process(const char *init_filename)</w:t>
             </w:r>
             <w:r>
               <w:rPr>
@@ -2656,37 +2330,12 @@
               </w:rPr>
               <w:tab/>
             </w:r>
-            <w:proofErr w:type="spellStart"/>
             <w:r>
               <w:rPr>
                 <w:rFonts w:ascii="Consolas" w:eastAsia="Consolas" w:hAnsi="Consolas" w:cs="Consolas"/>
                 <w:lang w:val="en-GB"/>
               </w:rPr>
-              <w:t>argv_init</w:t>
-            </w:r>
-            <w:proofErr w:type="spellEnd"/>
-            <w:r>
-              <w:rPr>
-                <w:rFonts w:ascii="Consolas" w:eastAsia="Consolas" w:hAnsi="Consolas" w:cs="Consolas"/>
-                <w:lang w:val="en-GB"/>
-              </w:rPr>
-              <w:t xml:space="preserve">[0] = </w:t>
-            </w:r>
-            <w:proofErr w:type="spellStart"/>
-            <w:r>
-              <w:rPr>
-                <w:rFonts w:ascii="Consolas" w:eastAsia="Consolas" w:hAnsi="Consolas" w:cs="Consolas"/>
-                <w:lang w:val="en-GB"/>
-              </w:rPr>
-              <w:t>init_filename</w:t>
-            </w:r>
-            <w:proofErr w:type="spellEnd"/>
-            <w:r>
-              <w:rPr>
-                <w:rFonts w:ascii="Consolas" w:eastAsia="Consolas" w:hAnsi="Consolas" w:cs="Consolas"/>
-                <w:lang w:val="en-GB"/>
-              </w:rPr>
-              <w:t>;</w:t>
+              <w:t>argv_init[0] = init_filename;</w:t>
             </w:r>
             <w:r>
               <w:rPr>
@@ -2715,55 +2364,14 @@
                 <w:rFonts w:ascii="Consolas" w:eastAsia="Consolas" w:hAnsi="Consolas" w:cs="Consolas"/>
                 <w:lang w:val="en-GB"/>
               </w:rPr>
-              <w:t xml:space="preserve"> </w:t>
+              <w:t xml:space="preserve"> do</w:t>
             </w:r>
-            <w:proofErr w:type="spellStart"/>
             <w:r>
               <w:rPr>
                 <w:rFonts w:ascii="Consolas" w:eastAsia="Consolas" w:hAnsi="Consolas" w:cs="Consolas"/>
                 <w:lang w:val="en-GB"/>
               </w:rPr>
-              <w:t>do_execve</w:t>
-            </w:r>
-            <w:proofErr w:type="spellEnd"/>
-            <w:r>
-              <w:rPr>
-                <w:rFonts w:ascii="Consolas" w:eastAsia="Consolas" w:hAnsi="Consolas" w:cs="Consolas"/>
-                <w:lang w:val="en-GB"/>
-              </w:rPr>
-              <w:t>(</w:t>
-            </w:r>
-            <w:proofErr w:type="spellStart"/>
-            <w:r>
-              <w:rPr>
-                <w:rFonts w:ascii="Consolas" w:eastAsia="Consolas" w:hAnsi="Consolas" w:cs="Consolas"/>
-                <w:lang w:val="en-GB"/>
-              </w:rPr>
-              <w:t>getname_kernel</w:t>
-            </w:r>
-            <w:proofErr w:type="spellEnd"/>
-            <w:r>
-              <w:rPr>
-                <w:rFonts w:ascii="Consolas" w:eastAsia="Consolas" w:hAnsi="Consolas" w:cs="Consolas"/>
-                <w:lang w:val="en-GB"/>
-              </w:rPr>
-              <w:t>(</w:t>
-            </w:r>
-            <w:proofErr w:type="spellStart"/>
-            <w:r>
-              <w:rPr>
-                <w:rFonts w:ascii="Consolas" w:eastAsia="Consolas" w:hAnsi="Consolas" w:cs="Consolas"/>
-                <w:lang w:val="en-GB"/>
-              </w:rPr>
-              <w:t>init_filename</w:t>
-            </w:r>
-            <w:proofErr w:type="spellEnd"/>
-            <w:r>
-              <w:rPr>
-                <w:rFonts w:ascii="Consolas" w:eastAsia="Consolas" w:hAnsi="Consolas" w:cs="Consolas"/>
-                <w:lang w:val="en-GB"/>
-              </w:rPr>
-              <w:t>),</w:t>
+              <w:t>_execve(getname_kernel(init_filename),</w:t>
             </w:r>
             <w:r>
               <w:rPr>
@@ -2785,55 +2393,7 @@
                 <w:lang w:val="en-GB"/>
               </w:rPr>
               <w:tab/>
-              <w:t>(</w:t>
-            </w:r>
-            <w:proofErr w:type="spellStart"/>
-            <w:r>
-              <w:rPr>
-                <w:rFonts w:ascii="Consolas" w:eastAsia="Consolas" w:hAnsi="Consolas" w:cs="Consolas"/>
-                <w:lang w:val="en-GB"/>
-              </w:rPr>
-              <w:t>const</w:t>
-            </w:r>
-            <w:proofErr w:type="spellEnd"/>
-            <w:r>
-              <w:rPr>
-                <w:rFonts w:ascii="Consolas" w:eastAsia="Consolas" w:hAnsi="Consolas" w:cs="Consolas"/>
-                <w:lang w:val="en-GB"/>
-              </w:rPr>
-              <w:t xml:space="preserve"> char __user *</w:t>
-            </w:r>
-            <w:proofErr w:type="spellStart"/>
-            <w:r>
-              <w:rPr>
-                <w:rFonts w:ascii="Consolas" w:eastAsia="Consolas" w:hAnsi="Consolas" w:cs="Consolas"/>
-                <w:lang w:val="en-GB"/>
-              </w:rPr>
-              <w:t>const</w:t>
-            </w:r>
-            <w:proofErr w:type="spellEnd"/>
-            <w:r>
-              <w:rPr>
-                <w:rFonts w:ascii="Consolas" w:eastAsia="Consolas" w:hAnsi="Consolas" w:cs="Consolas"/>
-                <w:lang w:val="en-GB"/>
-              </w:rPr>
-              <w:t xml:space="preserve"> __user *)</w:t>
-            </w:r>
-            <w:proofErr w:type="spellStart"/>
-            <w:r>
-              <w:rPr>
-                <w:rFonts w:ascii="Consolas" w:eastAsia="Consolas" w:hAnsi="Consolas" w:cs="Consolas"/>
-                <w:lang w:val="en-GB"/>
-              </w:rPr>
-              <w:t>argv_init</w:t>
-            </w:r>
-            <w:proofErr w:type="spellEnd"/>
-            <w:r>
-              <w:rPr>
-                <w:rFonts w:ascii="Consolas" w:eastAsia="Consolas" w:hAnsi="Consolas" w:cs="Consolas"/>
-                <w:lang w:val="en-GB"/>
-              </w:rPr>
-              <w:t>,</w:t>
+              <w:t>(const char __user *const __user *)argv_init,</w:t>
             </w:r>
             <w:r>
               <w:rPr>
@@ -2855,55 +2415,7 @@
                 <w:lang w:val="en-GB"/>
               </w:rPr>
               <w:tab/>
-              <w:t>(</w:t>
-            </w:r>
-            <w:proofErr w:type="spellStart"/>
-            <w:r>
-              <w:rPr>
-                <w:rFonts w:ascii="Consolas" w:eastAsia="Consolas" w:hAnsi="Consolas" w:cs="Consolas"/>
-                <w:lang w:val="en-GB"/>
-              </w:rPr>
-              <w:t>const</w:t>
-            </w:r>
-            <w:proofErr w:type="spellEnd"/>
-            <w:r>
-              <w:rPr>
-                <w:rFonts w:ascii="Consolas" w:eastAsia="Consolas" w:hAnsi="Consolas" w:cs="Consolas"/>
-                <w:lang w:val="en-GB"/>
-              </w:rPr>
-              <w:t xml:space="preserve"> char __user *</w:t>
-            </w:r>
-            <w:proofErr w:type="spellStart"/>
-            <w:r>
-              <w:rPr>
-                <w:rFonts w:ascii="Consolas" w:eastAsia="Consolas" w:hAnsi="Consolas" w:cs="Consolas"/>
-                <w:lang w:val="en-GB"/>
-              </w:rPr>
-              <w:t>const</w:t>
-            </w:r>
-            <w:proofErr w:type="spellEnd"/>
-            <w:r>
-              <w:rPr>
-                <w:rFonts w:ascii="Consolas" w:eastAsia="Consolas" w:hAnsi="Consolas" w:cs="Consolas"/>
-                <w:lang w:val="en-GB"/>
-              </w:rPr>
-              <w:t xml:space="preserve"> __user *)</w:t>
-            </w:r>
-            <w:proofErr w:type="spellStart"/>
-            <w:r>
-              <w:rPr>
-                <w:rFonts w:ascii="Consolas" w:eastAsia="Consolas" w:hAnsi="Consolas" w:cs="Consolas"/>
-                <w:lang w:val="en-GB"/>
-              </w:rPr>
-              <w:t>envp_init</w:t>
-            </w:r>
-            <w:proofErr w:type="spellEnd"/>
-            <w:r>
-              <w:rPr>
-                <w:rFonts w:ascii="Consolas" w:eastAsia="Consolas" w:hAnsi="Consolas" w:cs="Consolas"/>
-                <w:lang w:val="en-GB"/>
-              </w:rPr>
-              <w:t>);</w:t>
+              <w:t>(const char __user *const __user *)envp_init);</w:t>
             </w:r>
             <w:r>
               <w:rPr>
@@ -3168,7 +2680,6 @@
         </w:rPr>
         <w:t>()</w:t>
       </w:r>
-      <w:proofErr w:type="spellStart"/>
       <w:r>
         <w:rPr>
           <w:color w:val="548DD4" w:themeColor="text2" w:themeTint="99"/>
@@ -3176,7 +2687,6 @@
         </w:rPr>
         <w:t>execve</w:t>
       </w:r>
-      <w:proofErr w:type="spellEnd"/>
       <w:r>
         <w:rPr>
           <w:rFonts w:hint="cs"/>
@@ -3220,7 +2730,6 @@
         </w:rPr>
         <w:t xml:space="preserve"> במצב </w:t>
       </w:r>
-      <w:proofErr w:type="spellStart"/>
       <w:r>
         <w:rPr>
           <w:color w:val="548DD4" w:themeColor="text2" w:themeTint="99"/>
@@ -3228,7 +2737,6 @@
         </w:rPr>
         <w:t>userspace</w:t>
       </w:r>
-      <w:proofErr w:type="spellEnd"/>
     </w:p>
     <w:p>
       <w:pPr>
@@ -3248,7 +2756,6 @@
         </w:rPr>
         <w:t>()</w:t>
       </w:r>
-      <w:proofErr w:type="spellStart"/>
       <w:r>
         <w:rPr>
           <w:color w:val="548DD4" w:themeColor="text2" w:themeTint="99"/>
@@ -3256,7 +2763,6 @@
         </w:rPr>
         <w:t>do_execve</w:t>
       </w:r>
-      <w:proofErr w:type="spellEnd"/>
       <w:r>
         <w:rPr>
           <w:rFonts w:hint="cs"/>
@@ -3292,7 +2798,6 @@
           <w:lang w:val="en-US"/>
         </w:rPr>
       </w:pPr>
-      <w:proofErr w:type="gramStart"/>
       <w:r>
         <w:rPr>
           <w:color w:val="548DD4" w:themeColor="text2" w:themeTint="99"/>
@@ -3301,23 +2806,13 @@
         <w:lastRenderedPageBreak/>
         <w:t>()</w:t>
       </w:r>
-      <w:proofErr w:type="spellStart"/>
       <w:r>
         <w:rPr>
           <w:rFonts w:ascii="Consolas" w:eastAsia="Consolas" w:hAnsi="Consolas" w:cs="Consolas"/>
           <w:color w:val="548DD4" w:themeColor="text2" w:themeTint="99"/>
         </w:rPr>
-        <w:t>run</w:t>
-      </w:r>
-      <w:proofErr w:type="gramEnd"/>
-      <w:r>
-        <w:rPr>
-          <w:rFonts w:ascii="Consolas" w:eastAsia="Consolas" w:hAnsi="Consolas" w:cs="Consolas"/>
-          <w:color w:val="548DD4" w:themeColor="text2" w:themeTint="99"/>
-        </w:rPr>
-        <w:t>_init_process</w:t>
-      </w:r>
-      <w:proofErr w:type="spellEnd"/>
+        <w:t>run_init_process</w:t>
+      </w:r>
       <w:r>
         <w:rPr>
           <w:rFonts w:hint="cs"/>
@@ -3344,7 +2839,6 @@
         </w:rPr>
         <w:t>תהליך ה</w:t>
       </w:r>
-      <w:proofErr w:type="spellStart"/>
       <w:r>
         <w:rPr>
           <w:color w:val="548DD4" w:themeColor="text2" w:themeTint="99"/>
@@ -3352,7 +2846,6 @@
         </w:rPr>
         <w:t>init</w:t>
       </w:r>
-      <w:proofErr w:type="spellEnd"/>
       <w:r>
         <w:rPr>
           <w:color w:val="548DD4" w:themeColor="text2" w:themeTint="99"/>
@@ -3406,7 +2899,6 @@
         </w:rPr>
         <w:t xml:space="preserve">אינה מכירה את הספרייה של </w:t>
       </w:r>
-      <w:proofErr w:type="spellStart"/>
       <w:r>
         <w:rPr>
           <w:color w:val="548DD4" w:themeColor="text2" w:themeTint="99"/>
@@ -3414,7 +2906,6 @@
         </w:rPr>
         <w:t>posix</w:t>
       </w:r>
-      <w:proofErr w:type="spellEnd"/>
       <w:r>
         <w:rPr>
           <w:rFonts w:hint="cs"/>
@@ -3432,7 +2923,6 @@
         </w:rPr>
         <w:t>()</w:t>
       </w:r>
-      <w:proofErr w:type="spellStart"/>
       <w:r>
         <w:rPr>
           <w:color w:val="548DD4" w:themeColor="text2" w:themeTint="99"/>
@@ -3440,7 +2930,6 @@
         </w:rPr>
         <w:t>do_execve</w:t>
       </w:r>
-      <w:proofErr w:type="spellEnd"/>
       <w:r>
         <w:rPr>
           <w:rFonts w:hint="cs"/>
@@ -3458,7 +2947,6 @@
         </w:rPr>
         <w:t>()</w:t>
       </w:r>
-      <w:proofErr w:type="spellStart"/>
       <w:r>
         <w:rPr>
           <w:color w:val="548DD4" w:themeColor="text2" w:themeTint="99"/>
@@ -3466,7 +2954,6 @@
         </w:rPr>
         <w:t>execve</w:t>
       </w:r>
-      <w:proofErr w:type="spellEnd"/>
       <w:r>
         <w:rPr>
           <w:rFonts w:hint="cs"/>
@@ -3517,31 +3004,7 @@
           <w:bdr w:val="none" w:sz="0" w:space="0" w:color="auto" w:frame="1"/>
           <w:lang w:val="en-US" w:eastAsia="en-US" w:bidi="he-IL"/>
         </w:rPr>
-        <w:t>implicit declaration of function ‘</w:t>
-      </w:r>
-      <w:proofErr w:type="spellStart"/>
-      <w:r>
-        <w:rPr>
-          <w:rFonts w:ascii="inherit" w:eastAsia="Times New Roman" w:hAnsi="inherit" w:cs="Courier New"/>
-          <w:color w:val="548DD4" w:themeColor="text2" w:themeTint="99"/>
-          <w:sz w:val="20"/>
-          <w:szCs w:val="20"/>
-          <w:bdr w:val="none" w:sz="0" w:space="0" w:color="auto" w:frame="1"/>
-          <w:lang w:val="en-US" w:eastAsia="en-US" w:bidi="he-IL"/>
-        </w:rPr>
-        <w:t>execve</w:t>
-      </w:r>
-      <w:proofErr w:type="spellEnd"/>
-      <w:r>
-        <w:rPr>
-          <w:rFonts w:ascii="inherit" w:eastAsia="Times New Roman" w:hAnsi="inherit" w:cs="Courier New"/>
-          <w:color w:val="548DD4" w:themeColor="text2" w:themeTint="99"/>
-          <w:sz w:val="20"/>
-          <w:szCs w:val="20"/>
-          <w:bdr w:val="none" w:sz="0" w:space="0" w:color="auto" w:frame="1"/>
-          <w:lang w:val="en-US" w:eastAsia="en-US" w:bidi="he-IL"/>
-        </w:rPr>
-        <w:t>’</w:t>
+        <w:t>implicit declaration of function ‘execve’</w:t>
       </w:r>
     </w:p>
     <w:p>
@@ -3573,7 +3036,6 @@
         </w:rPr>
         <w:t xml:space="preserve"> </w:t>
       </w:r>
-      <w:proofErr w:type="spellStart"/>
       <w:r>
         <w:rPr>
           <w:rtl/>
@@ -3581,7 +3043,6 @@
         </w:rPr>
         <w:t>נק</w:t>
       </w:r>
-      <w:proofErr w:type="spellEnd"/>
       <w:r>
         <w:rPr>
           <w:rtl/>
@@ -3638,24 +3099,14 @@
         <w:rPr>
           <w:rtl/>
         </w:rPr>
-        <w:t xml:space="preserve"> </w:t>
-      </w:r>
-      <w:proofErr w:type="gramStart"/>
-      <w:r>
-        <w:rPr>
-          <w:rtl/>
-        </w:rPr>
-        <w:t>()</w:t>
-      </w:r>
-      <w:proofErr w:type="spellStart"/>
+        <w:t xml:space="preserve"> ()</w:t>
+      </w:r>
       <w:r>
         <w:rPr>
           <w:rFonts w:ascii="Consolas" w:eastAsia="Consolas" w:hAnsi="Consolas" w:cs="Consolas"/>
         </w:rPr>
         <w:t>syscall</w:t>
       </w:r>
-      <w:proofErr w:type="spellEnd"/>
-      <w:proofErr w:type="gramEnd"/>
       <w:r>
         <w:rPr>
           <w:rtl/>
@@ -3805,14 +3256,12 @@
         </w:rPr>
         <w:t xml:space="preserve"> ()</w:t>
       </w:r>
-      <w:proofErr w:type="spellStart"/>
       <w:r>
         <w:rPr>
           <w:rFonts w:ascii="Consolas" w:eastAsia="Consolas" w:hAnsi="Consolas" w:cs="Consolas"/>
         </w:rPr>
         <w:t>syscall</w:t>
       </w:r>
-      <w:proofErr w:type="spellEnd"/>
       <w:r>
         <w:rPr>
           <w:rtl/>
@@ -3845,19 +3294,9 @@
         </w:rPr>
         <w:t>-</w:t>
       </w:r>
-      <w:proofErr w:type="spellStart"/>
-      <w:r>
-        <w:t>man</w:t>
-      </w:r>
-      <w:proofErr w:type="spellEnd"/>
-      <w:r>
-        <w:t xml:space="preserve"> </w:t>
-      </w:r>
-      <w:proofErr w:type="spellStart"/>
-      <w:r>
-        <w:t>page</w:t>
-      </w:r>
-      <w:proofErr w:type="spellEnd"/>
+      <w:r>
+        <w:t>man page</w:t>
+      </w:r>
       <w:r>
         <w:rPr>
           <w:rtl/>
@@ -3941,60 +3380,12 @@
         <w:bidi/>
         <w:ind w:left="720"/>
         <w:rPr>
-          <w:color w:val="4F81BD" w:themeColor="accent1"/>
-          <w:lang w:bidi="he-IL"/>
-        </w:rPr>
-      </w:pPr>
-      <w:r>
-        <w:rPr>
           <w:rFonts w:hint="cs"/>
           <w:color w:val="4F81BD" w:themeColor="accent1"/>
           <w:rtl/>
-          <w:lang w:bidi="he-IL"/>
-        </w:rPr>
-        <w:t xml:space="preserve">הספרייה הינה </w:t>
-      </w:r>
-      <w:r>
-        <w:rPr>
-          <w:color w:val="4F81BD" w:themeColor="accent1"/>
-          <w:rtl/>
-          <w:lang w:bidi="he-IL"/>
-        </w:rPr>
-        <w:t>&lt;</w:t>
-      </w:r>
-      <w:proofErr w:type="spellStart"/>
-      <w:r>
-        <w:rPr>
-          <w:color w:val="4F81BD" w:themeColor="accent1"/>
-          <w:lang w:bidi="he-IL"/>
-        </w:rPr>
-        <w:t>sys</w:t>
-      </w:r>
-      <w:proofErr w:type="spellEnd"/>
-      <w:r>
-        <w:rPr>
-          <w:color w:val="4F81BD" w:themeColor="accent1"/>
-          <w:lang w:bidi="he-IL"/>
-        </w:rPr>
-        <w:t>/</w:t>
-      </w:r>
-      <w:proofErr w:type="spellStart"/>
-      <w:r>
-        <w:rPr>
-          <w:color w:val="4F81BD" w:themeColor="accent1"/>
-          <w:lang w:bidi="he-IL"/>
-        </w:rPr>
-        <w:t>syscall.h</w:t>
-      </w:r>
-      <w:proofErr w:type="spellEnd"/>
-      <w:r>
-        <w:rPr>
-          <w:color w:val="4F81BD" w:themeColor="accent1"/>
-          <w:rtl/>
-          <w:lang w:bidi="he-IL"/>
-        </w:rPr>
-        <w:t>&gt;</w:t>
-      </w:r>
+          <w:lang w:val="en-US" w:bidi="he-IL"/>
+        </w:rPr>
+      </w:pPr>
       <w:r>
         <w:rPr>
           <w:rFonts w:hint="cs"/>
@@ -4002,7 +3393,117 @@
           <w:rtl/>
           <w:lang w:bidi="he-IL"/>
         </w:rPr>
-        <w:t>. ערך ההחזרה של הפונקציה הוא בהתאם לקריאה, לרוב 0 מציין הצלחה.</w:t>
+        <w:t xml:space="preserve">ממומשת בספרייה </w:t>
+      </w:r>
+      <w:r>
+        <w:rPr>
+          <w:rFonts w:hint="cs"/>
+          <w:color w:val="4F81BD" w:themeColor="accent1"/>
+          <w:lang w:bidi="he-IL"/>
+        </w:rPr>
+        <w:t>GLIBC</w:t>
+      </w:r>
+      <w:r>
+        <w:rPr>
+          <w:rFonts w:hint="cs"/>
+          <w:color w:val="4F81BD" w:themeColor="accent1"/>
+          <w:rtl/>
+          <w:lang w:bidi="he-IL"/>
+        </w:rPr>
+        <w:t>, ממה שמצאנו ב</w:t>
+      </w:r>
+      <w:r>
+        <w:rPr>
+          <w:rFonts w:hint="cs"/>
+          <w:color w:val="4F81BD" w:themeColor="accent1"/>
+          <w:lang w:bidi="he-IL"/>
+        </w:rPr>
+        <w:t>REPO</w:t>
+      </w:r>
+      <w:r>
+        <w:rPr>
+          <w:rFonts w:hint="cs"/>
+          <w:color w:val="4F81BD" w:themeColor="accent1"/>
+          <w:rtl/>
+          <w:lang w:bidi="he-IL"/>
+        </w:rPr>
+        <w:t xml:space="preserve">, בקובץ </w:t>
+      </w:r>
+      <w:r>
+        <w:rPr>
+          <w:color w:val="4F81BD" w:themeColor="accent1"/>
+          <w:lang w:val="en-US" w:bidi="he-IL"/>
+        </w:rPr>
+        <w:t>syscall.c</w:t>
+      </w:r>
+      <w:r>
+        <w:rPr>
+          <w:rFonts w:hint="cs"/>
+          <w:color w:val="4F81BD" w:themeColor="accent1"/>
+          <w:rtl/>
+          <w:lang w:val="en-US" w:bidi="he-IL"/>
+        </w:rPr>
+        <w:t xml:space="preserve"> ומוגדר </w:t>
+      </w:r>
+      <w:r>
+        <w:rPr>
+          <w:rFonts w:hint="cs"/>
+          <w:color w:val="4F81BD" w:themeColor="accent1"/>
+          <w:rtl/>
+          <w:lang w:val="en-US" w:bidi="he-IL"/>
+        </w:rPr>
+        <w:t>כ</w:t>
+      </w:r>
+      <w:r>
+        <w:rPr>
+          <w:color w:val="4F81BD" w:themeColor="accent1"/>
+          <w:lang w:val="en-US" w:bidi="he-IL"/>
+        </w:rPr>
+        <w:t>header</w:t>
+      </w:r>
+      <w:r>
+        <w:rPr>
+          <w:rFonts w:hint="cs"/>
+          <w:color w:val="4F81BD" w:themeColor="accent1"/>
+          <w:rtl/>
+          <w:lang w:val="en-US" w:bidi="he-IL"/>
+        </w:rPr>
+        <w:t xml:space="preserve"> ב </w:t>
+      </w:r>
+      <w:r>
+        <w:rPr>
+          <w:color w:val="4F81BD" w:themeColor="accent1"/>
+          <w:lang w:val="en-US" w:bidi="he-IL"/>
+        </w:rPr>
+        <w:t>Unistd.h</w:t>
+      </w:r>
+      <w:r>
+        <w:rPr>
+          <w:rFonts w:hint="cs"/>
+          <w:color w:val="4F81BD" w:themeColor="accent1"/>
+          <w:rtl/>
+          <w:lang w:val="en-US" w:bidi="he-IL"/>
+        </w:rPr>
+        <w:t>.</w:t>
+      </w:r>
+    </w:p>
+    <w:p>
+      <w:pPr>
+        <w:bidi/>
+        <w:ind w:left="720"/>
+        <w:rPr>
+          <w:color w:val="4F81BD" w:themeColor="accent1"/>
+          <w:lang w:bidi="he-IL"/>
+        </w:rPr>
+      </w:pPr>
+      <w:r>
+        <w:rPr>
+          <w:rFonts w:hint="cs"/>
+          <w:color w:val="4F81BD" w:themeColor="accent1"/>
+          <w:rtl/>
+          <w:lang w:bidi="he-IL"/>
+        </w:rPr>
+        <w:t xml:space="preserve"> ערך ההחזרה של הפונקציה הוא בהתאם לקריאה, לרוב 0 מציין הצלחה.</w:t>
       </w:r>
     </w:p>
     <w:p>
@@ -4034,7 +3535,6 @@
         </w:rPr>
         <w:t xml:space="preserve"> </w:t>
       </w:r>
-      <w:proofErr w:type="spellStart"/>
       <w:r>
         <w:rPr>
           <w:rtl/>
@@ -4042,7 +3542,6 @@
         </w:rPr>
         <w:t>נק</w:t>
       </w:r>
-      <w:proofErr w:type="spellEnd"/>
       <w:r>
         <w:rPr>
           <w:rtl/>
@@ -4263,7 +3762,6 @@
               </w:rPr>
               <w:t xml:space="preserve">int </w:t>
             </w:r>
-            <w:proofErr w:type="gramStart"/>
             <w:r>
               <w:rPr>
                 <w:rFonts w:ascii="Consolas" w:eastAsia="Consolas" w:hAnsi="Consolas" w:cs="Consolas"/>
@@ -4277,39 +3775,15 @@
                 <w:rFonts w:ascii="Consolas" w:eastAsia="Consolas" w:hAnsi="Consolas" w:cs="Consolas"/>
                 <w:lang w:val="en-GB"/>
               </w:rPr>
-              <w:t>(</w:t>
+              <w:t>() {</w:t>
             </w:r>
-            <w:proofErr w:type="gramEnd"/>
             <w:r>
               <w:rPr>
                 <w:rFonts w:ascii="Consolas" w:eastAsia="Consolas" w:hAnsi="Consolas" w:cs="Consolas"/>
                 <w:lang w:val="en-GB"/>
               </w:rPr>
-              <w:t>) {</w:t>
-            </w:r>
-            <w:r>
-              <w:rPr>
-                <w:rFonts w:ascii="Consolas" w:eastAsia="Consolas" w:hAnsi="Consolas" w:cs="Consolas"/>
-                <w:lang w:val="en-GB"/>
-              </w:rPr>
               <w:br/>
-              <w:t xml:space="preserve">    long r = </w:t>
-            </w:r>
-            <w:proofErr w:type="spellStart"/>
-            <w:r>
-              <w:rPr>
-                <w:rFonts w:ascii="Consolas" w:eastAsia="Consolas" w:hAnsi="Consolas" w:cs="Consolas"/>
-                <w:lang w:val="en-GB"/>
-              </w:rPr>
-              <w:t>syscall</w:t>
-            </w:r>
-            <w:proofErr w:type="spellEnd"/>
-            <w:r>
-              <w:rPr>
-                <w:rFonts w:ascii="Consolas" w:eastAsia="Consolas" w:hAnsi="Consolas" w:cs="Consolas"/>
-                <w:lang w:val="en-GB"/>
-              </w:rPr>
-              <w:t>(39);</w:t>
+              <w:t xml:space="preserve">    long r = syscall(39);</w:t>
             </w:r>
           </w:p>
           <w:p>
@@ -4324,73 +3798,22 @@
                 <w:rFonts w:ascii="Consolas" w:eastAsia="Consolas" w:hAnsi="Consolas" w:cs="Consolas"/>
                 <w:lang w:val="en-GB"/>
               </w:rPr>
-              <w:t xml:space="preserve">    </w:t>
+              <w:t xml:space="preserve">    printf(“</w:t>
             </w:r>
-            <w:proofErr w:type="spellStart"/>
-            <w:proofErr w:type="gramStart"/>
-            <w:r>
-              <w:rPr>
-                <w:rFonts w:ascii="Consolas" w:eastAsia="Consolas" w:hAnsi="Consolas" w:cs="Consolas"/>
-                <w:lang w:val="en-GB"/>
-              </w:rPr>
-              <w:t>printf</w:t>
-            </w:r>
-            <w:proofErr w:type="spellEnd"/>
-            <w:r>
-              <w:rPr>
-                <w:rFonts w:ascii="Consolas" w:eastAsia="Consolas" w:hAnsi="Consolas" w:cs="Consolas"/>
-                <w:lang w:val="en-GB"/>
-              </w:rPr>
-              <w:t>(</w:t>
-            </w:r>
-            <w:proofErr w:type="gramEnd"/>
-            <w:r>
-              <w:rPr>
-                <w:rFonts w:ascii="Consolas" w:eastAsia="Consolas" w:hAnsi="Consolas" w:cs="Consolas"/>
-                <w:lang w:val="en-GB"/>
-              </w:rPr>
-              <w:t>“</w:t>
-            </w:r>
-            <w:proofErr w:type="spellStart"/>
             <w:r>
               <w:rPr>
                 <w:rFonts w:ascii="Consolas" w:eastAsia="Consolas" w:hAnsi="Consolas" w:cs="Consolas"/>
                 <w:color w:val="C41A16"/>
                 <w:lang w:val="en-GB"/>
               </w:rPr>
-              <w:t>sys_hello</w:t>
-            </w:r>
-            <w:proofErr w:type="spellEnd"/>
-            <w:r>
-              <w:rPr>
-                <w:rFonts w:ascii="Consolas" w:eastAsia="Consolas" w:hAnsi="Consolas" w:cs="Consolas"/>
-                <w:color w:val="C41A16"/>
-                <w:lang w:val="en-GB"/>
-              </w:rPr>
-              <w:t xml:space="preserve"> returned </w:t>
+              <w:t xml:space="preserve">sys_hello returned </w:t>
             </w:r>
             <w:r>
               <w:rPr>
                 <w:rFonts w:ascii="Consolas" w:eastAsia="Consolas" w:hAnsi="Consolas" w:cs="Consolas"/>
                 <w:lang w:val="en-GB"/>
               </w:rPr>
-              <w:t>%</w:t>
-            </w:r>
-            <w:proofErr w:type="spellStart"/>
-            <w:r>
-              <w:rPr>
-                <w:rFonts w:ascii="Consolas" w:eastAsia="Consolas" w:hAnsi="Consolas" w:cs="Consolas"/>
-                <w:lang w:val="en-GB"/>
-              </w:rPr>
-              <w:t>ld</w:t>
-            </w:r>
-            <w:proofErr w:type="spellEnd"/>
-            <w:r>
-              <w:rPr>
-                <w:rFonts w:ascii="Consolas" w:eastAsia="Consolas" w:hAnsi="Consolas" w:cs="Consolas"/>
-                <w:lang w:val="en-GB"/>
-              </w:rPr>
-              <w:t>\n”, r);</w:t>
+              <w:t>%ld\n”, r);</w:t>
             </w:r>
             <w:r>
               <w:rPr>
@@ -4435,123 +3858,29 @@
           <w:rtl/>
         </w:rPr>
       </w:pPr>
-      <w:proofErr w:type="spellStart"/>
-      <w:r>
-        <w:rPr>
-          <w:rtl/>
-        </w:rPr>
-        <w:t>רמז</w:t>
-      </w:r>
-      <w:proofErr w:type="spellEnd"/>
-      <w:r>
-        <w:rPr>
-          <w:rtl/>
-        </w:rPr>
-        <w:t xml:space="preserve">: </w:t>
-      </w:r>
-      <w:proofErr w:type="spellStart"/>
-      <w:r>
-        <w:rPr>
-          <w:rtl/>
-        </w:rPr>
-        <w:t>התבוננו</w:t>
-      </w:r>
-      <w:proofErr w:type="spellEnd"/>
-      <w:r>
-        <w:rPr>
-          <w:rtl/>
-        </w:rPr>
-        <w:t xml:space="preserve"> </w:t>
-      </w:r>
-      <w:proofErr w:type="spellStart"/>
-      <w:r>
-        <w:rPr>
-          <w:rtl/>
-        </w:rPr>
-        <w:t>בקובץ</w:t>
-      </w:r>
-      <w:proofErr w:type="spellEnd"/>
-      <w:r>
-        <w:rPr>
-          <w:rtl/>
-        </w:rPr>
-        <w:t xml:space="preserve"> </w:t>
-      </w:r>
-      <w:proofErr w:type="spellStart"/>
+      <w:r>
+        <w:rPr>
+          <w:rtl/>
+        </w:rPr>
+        <w:t xml:space="preserve">רמז: </w:t>
+      </w:r>
+      <w:r>
+        <w:rPr>
+          <w:rtl/>
+        </w:rPr>
+        <w:t xml:space="preserve">התבוננו בקובץ </w:t>
+      </w:r>
       <w:r>
         <w:rPr>
           <w:rFonts w:ascii="Consolas" w:eastAsia="Consolas" w:hAnsi="Consolas" w:cs="Consolas"/>
         </w:rPr>
-        <w:t>arch</w:t>
-      </w:r>
-      <w:proofErr w:type="spellEnd"/>
-      <w:r>
-        <w:rPr>
-          <w:rFonts w:ascii="Consolas" w:eastAsia="Consolas" w:hAnsi="Consolas" w:cs="Consolas"/>
-        </w:rPr>
-        <w:t>/x86/</w:t>
-      </w:r>
-      <w:proofErr w:type="spellStart"/>
-      <w:r>
-        <w:rPr>
-          <w:rFonts w:ascii="Consolas" w:eastAsia="Consolas" w:hAnsi="Consolas" w:cs="Consolas"/>
-        </w:rPr>
-        <w:t>entry</w:t>
-      </w:r>
-      <w:proofErr w:type="spellEnd"/>
-      <w:r>
-        <w:rPr>
-          <w:rFonts w:ascii="Consolas" w:eastAsia="Consolas" w:hAnsi="Consolas" w:cs="Consolas"/>
-        </w:rPr>
-        <w:t>/</w:t>
-      </w:r>
-      <w:proofErr w:type="spellStart"/>
-      <w:r>
-        <w:rPr>
-          <w:rFonts w:ascii="Consolas" w:eastAsia="Consolas" w:hAnsi="Consolas" w:cs="Consolas"/>
-        </w:rPr>
-        <w:t>syscalls</w:t>
-      </w:r>
-      <w:proofErr w:type="spellEnd"/>
-      <w:r>
-        <w:rPr>
-          <w:rFonts w:ascii="Consolas" w:eastAsia="Consolas" w:hAnsi="Consolas" w:cs="Consolas"/>
-        </w:rPr>
-        <w:t>/syscall_64.tbl</w:t>
-      </w:r>
-      <w:r>
-        <w:rPr>
-          <w:rtl/>
-        </w:rPr>
-        <w:t xml:space="preserve"> </w:t>
-      </w:r>
-      <w:proofErr w:type="spellStart"/>
-      <w:r>
-        <w:rPr>
-          <w:rtl/>
-        </w:rPr>
-        <w:t>בקוד</w:t>
-      </w:r>
-      <w:proofErr w:type="spellEnd"/>
-      <w:r>
-        <w:rPr>
-          <w:rtl/>
-        </w:rPr>
-        <w:t xml:space="preserve"> </w:t>
-      </w:r>
-      <w:proofErr w:type="spellStart"/>
-      <w:r>
-        <w:rPr>
-          <w:rtl/>
-        </w:rPr>
-        <w:t>הגרעין</w:t>
-      </w:r>
-      <w:proofErr w:type="spellEnd"/>
-      <w:r>
-        <w:rPr>
-          <w:rtl/>
-        </w:rPr>
-        <w:t>.</w:t>
+        <w:t>arch/x86/entry/syscalls/syscall_64.tbl</w:t>
+      </w:r>
+      <w:r>
+        <w:rPr>
+          <w:rtl/>
+        </w:rPr>
+        <w:t xml:space="preserve"> בקוד הגרעין.</w:t>
       </w:r>
     </w:p>
     <w:p>
@@ -4573,7 +3902,6 @@
         </w:rPr>
         <w:t xml:space="preserve">קריאת מערכת מספר 39 הינה הרצת קוד הגרעין </w:t>
       </w:r>
-      <w:proofErr w:type="spellStart"/>
       <w:r>
         <w:rPr>
           <w:color w:val="4F81BD" w:themeColor="accent1"/>
@@ -4581,7 +3909,6 @@
         </w:rPr>
         <w:t>sys_getpid</w:t>
       </w:r>
-      <w:proofErr w:type="spellEnd"/>
       <w:r>
         <w:rPr>
           <w:rFonts w:hint="cs"/>
@@ -4643,7 +3970,6 @@
         </w:rPr>
         <w:t xml:space="preserve">int </w:t>
       </w:r>
-      <w:proofErr w:type="gramStart"/>
       <w:r>
         <w:rPr>
           <w:rFonts w:ascii="Consolas" w:eastAsia="Consolas" w:hAnsi="Consolas" w:cs="Consolas"/>
@@ -4657,120 +3983,45 @@
           <w:rFonts w:ascii="Consolas" w:eastAsia="Consolas" w:hAnsi="Consolas" w:cs="Consolas"/>
           <w:lang w:val="en-GB"/>
         </w:rPr>
-        <w:t>(</w:t>
-      </w:r>
-      <w:proofErr w:type="gramEnd"/>
+        <w:t>() {</w:t>
+      </w:r>
       <w:r>
         <w:rPr>
           <w:rFonts w:ascii="Consolas" w:eastAsia="Consolas" w:hAnsi="Consolas" w:cs="Consolas"/>
           <w:lang w:val="en-GB"/>
         </w:rPr>
-        <w:t>) {</w:t>
-      </w:r>
-      <w:r>
+        <w:br/>
+        <w:t xml:space="preserve">    int  id = getpid();</w:t>
+      </w:r>
+    </w:p>
+    <w:p>
+      <w:pPr>
         <w:rPr>
           <w:rFonts w:ascii="Consolas" w:eastAsia="Consolas" w:hAnsi="Consolas" w:cs="Consolas"/>
           <w:lang w:val="en-GB"/>
         </w:rPr>
-        <w:br/>
-        <w:t xml:space="preserve">    int  id = </w:t>
-      </w:r>
-      <w:proofErr w:type="spellStart"/>
+      </w:pPr>
       <w:r>
         <w:rPr>
           <w:rFonts w:ascii="Consolas" w:eastAsia="Consolas" w:hAnsi="Consolas" w:cs="Consolas"/>
           <w:lang w:val="en-GB"/>
         </w:rPr>
-        <w:t>getpid</w:t>
-      </w:r>
-      <w:proofErr w:type="spellEnd"/>
-      <w:r>
-        <w:rPr>
-          <w:rFonts w:ascii="Consolas" w:eastAsia="Consolas" w:hAnsi="Consolas" w:cs="Consolas"/>
-          <w:lang w:val="en-GB"/>
-        </w:rPr>
-        <w:t>();</w:t>
-      </w:r>
-    </w:p>
-    <w:p>
-      <w:pPr>
-        <w:rPr>
-          <w:rFonts w:ascii="Consolas" w:eastAsia="Consolas" w:hAnsi="Consolas" w:cs="Consolas"/>
-          <w:lang w:val="en-GB"/>
-        </w:rPr>
-      </w:pPr>
-      <w:r>
-        <w:rPr>
-          <w:rFonts w:ascii="Consolas" w:eastAsia="Consolas" w:hAnsi="Consolas" w:cs="Consolas"/>
-          <w:lang w:val="en-GB"/>
-        </w:rPr>
-        <w:t xml:space="preserve">    </w:t>
-      </w:r>
-      <w:proofErr w:type="spellStart"/>
-      <w:proofErr w:type="gramStart"/>
-      <w:r>
-        <w:rPr>
-          <w:rFonts w:ascii="Consolas" w:eastAsia="Consolas" w:hAnsi="Consolas" w:cs="Consolas"/>
-          <w:lang w:val="en-GB"/>
-        </w:rPr>
-        <w:t>printf</w:t>
-      </w:r>
-      <w:proofErr w:type="spellEnd"/>
-      <w:r>
-        <w:rPr>
-          <w:rFonts w:ascii="Consolas" w:eastAsia="Consolas" w:hAnsi="Consolas" w:cs="Consolas"/>
-          <w:lang w:val="en-GB"/>
-        </w:rPr>
-        <w:t>(</w:t>
-      </w:r>
-      <w:proofErr w:type="gramEnd"/>
-      <w:r>
-        <w:rPr>
-          <w:rFonts w:ascii="Consolas" w:eastAsia="Consolas" w:hAnsi="Consolas" w:cs="Consolas"/>
-          <w:lang w:val="en-GB"/>
-        </w:rPr>
-        <w:t>“</w:t>
-      </w:r>
-      <w:proofErr w:type="spellStart"/>
+        <w:t xml:space="preserve">    printf(“</w:t>
+      </w:r>
       <w:r>
         <w:rPr>
           <w:rFonts w:ascii="Consolas" w:eastAsia="Consolas" w:hAnsi="Consolas" w:cs="Consolas"/>
           <w:color w:val="C41A16"/>
           <w:lang w:val="en-GB"/>
         </w:rPr>
-        <w:t>sys_hello</w:t>
-      </w:r>
-      <w:proofErr w:type="spellEnd"/>
-      <w:r>
-        <w:rPr>
-          <w:rFonts w:ascii="Consolas" w:eastAsia="Consolas" w:hAnsi="Consolas" w:cs="Consolas"/>
-          <w:color w:val="C41A16"/>
-          <w:lang w:val="en-GB"/>
-        </w:rPr>
-        <w:t xml:space="preserve"> returned </w:t>
+        <w:t xml:space="preserve">sys_hello returned </w:t>
       </w:r>
       <w:r>
         <w:rPr>
           <w:rFonts w:ascii="Consolas" w:eastAsia="Consolas" w:hAnsi="Consolas" w:cs="Consolas"/>
           <w:lang w:val="en-GB"/>
         </w:rPr>
-        <w:t>%</w:t>
-      </w:r>
-      <w:proofErr w:type="spellStart"/>
-      <w:r>
-        <w:rPr>
-          <w:rFonts w:ascii="Consolas" w:eastAsia="Consolas" w:hAnsi="Consolas" w:cs="Consolas"/>
-          <w:lang w:val="en-GB"/>
-        </w:rPr>
-        <w:t>ld</w:t>
-      </w:r>
-      <w:proofErr w:type="spellEnd"/>
-      <w:r>
-        <w:rPr>
-          <w:rFonts w:ascii="Consolas" w:eastAsia="Consolas" w:hAnsi="Consolas" w:cs="Consolas"/>
-          <w:lang w:val="en-GB"/>
-        </w:rPr>
-        <w:t>\n”, id);</w:t>
+        <w:t>%ld\n”, id);</w:t>
       </w:r>
       <w:r>
         <w:rPr>
@@ -4834,7 +4085,6 @@
         </w:rPr>
         <w:t xml:space="preserve"> </w:t>
       </w:r>
-      <w:proofErr w:type="spellStart"/>
       <w:r>
         <w:rPr>
           <w:rtl/>
@@ -4842,7 +4092,6 @@
         </w:rPr>
         <w:t>נק</w:t>
       </w:r>
-      <w:proofErr w:type="spellEnd"/>
       <w:r>
         <w:rPr>
           <w:rtl/>
@@ -5065,17 +4314,7 @@
                 <w:szCs w:val="20"/>
                 <w:lang w:val="en-GB"/>
               </w:rPr>
-              <w:t xml:space="preserve"> </w:t>
-            </w:r>
-            <w:proofErr w:type="gramStart"/>
-            <w:r>
-              <w:rPr>
-                <w:rFonts w:ascii="Courier New" w:eastAsia="Courier New" w:hAnsi="Courier New" w:cs="Courier New"/>
-                <w:sz w:val="20"/>
-                <w:szCs w:val="20"/>
-                <w:lang w:val="en-GB"/>
-              </w:rPr>
-              <w:t>main</w:t>
+              <w:t xml:space="preserve"> main</w:t>
             </w:r>
             <w:r>
               <w:rPr>
@@ -5086,19 +4325,7 @@
                 <w:szCs w:val="20"/>
                 <w:lang w:val="en-GB"/>
               </w:rPr>
-              <w:t>(</w:t>
-            </w:r>
-            <w:proofErr w:type="gramEnd"/>
-            <w:r>
-              <w:rPr>
-                <w:rFonts w:ascii="Courier New" w:eastAsia="Courier New" w:hAnsi="Courier New" w:cs="Courier New"/>
-                <w:b/>
-                <w:color w:val="000080"/>
-                <w:sz w:val="20"/>
-                <w:szCs w:val="20"/>
-                <w:lang w:val="en-GB"/>
-              </w:rPr>
-              <w:t>)</w:t>
+              <w:t>()</w:t>
             </w:r>
             <w:r>
               <w:rPr>
@@ -5181,29 +4408,8 @@
                 <w:szCs w:val="20"/>
                 <w:lang w:val="en-GB"/>
               </w:rPr>
-              <w:t xml:space="preserve"> </w:t>
+              <w:t xml:space="preserve"> get_weight</w:t>
             </w:r>
-            <w:proofErr w:type="spellStart"/>
-            <w:r>
-              <w:rPr>
-                <w:rFonts w:ascii="Courier New" w:eastAsia="Courier New" w:hAnsi="Courier New" w:cs="Courier New"/>
-                <w:sz w:val="20"/>
-                <w:szCs w:val="20"/>
-                <w:lang w:val="en-GB"/>
-              </w:rPr>
-              <w:t>get_</w:t>
-            </w:r>
-            <w:proofErr w:type="gramStart"/>
-            <w:r>
-              <w:rPr>
-                <w:rFonts w:ascii="Courier New" w:eastAsia="Courier New" w:hAnsi="Courier New" w:cs="Courier New"/>
-                <w:sz w:val="20"/>
-                <w:szCs w:val="20"/>
-                <w:lang w:val="en-GB"/>
-              </w:rPr>
-              <w:t>weight</w:t>
-            </w:r>
-            <w:proofErr w:type="spellEnd"/>
             <w:r>
               <w:rPr>
                 <w:rFonts w:ascii="Courier New" w:eastAsia="Courier New" w:hAnsi="Courier New" w:cs="Courier New"/>
@@ -5213,9 +4419,198 @@
                 <w:szCs w:val="20"/>
                 <w:lang w:val="en-GB"/>
               </w:rPr>
+              <w:t>();</w:t>
+            </w:r>
+          </w:p>
+          <w:p>
+            <w:pPr>
+              <w:widowControl w:val="0"/>
+              <w:shd w:val="clear" w:color="auto" w:fill="FFFFFF"/>
+              <w:ind w:left="360"/>
+              <w:rPr>
+                <w:rFonts w:ascii="Courier New" w:eastAsia="Courier New" w:hAnsi="Courier New" w:cs="Courier New"/>
+                <w:b/>
+                <w:color w:val="000080"/>
+                <w:sz w:val="20"/>
+                <w:szCs w:val="20"/>
+                <w:lang w:val="en-GB"/>
+              </w:rPr>
+            </w:pPr>
+            <w:r>
+              <w:rPr>
+                <w:rFonts w:ascii="Courier New" w:eastAsia="Courier New" w:hAnsi="Courier New" w:cs="Courier New"/>
+                <w:sz w:val="20"/>
+                <w:szCs w:val="20"/>
+                <w:lang w:val="en-GB"/>
+              </w:rPr>
+              <w:tab/>
+              <w:t xml:space="preserve">cout </w:t>
+            </w:r>
+            <w:r>
+              <w:rPr>
+                <w:rFonts w:ascii="Courier New" w:eastAsia="Courier New" w:hAnsi="Courier New" w:cs="Courier New"/>
+                <w:b/>
+                <w:color w:val="000080"/>
+                <w:sz w:val="20"/>
+                <w:szCs w:val="20"/>
+                <w:lang w:val="en-GB"/>
+              </w:rPr>
+              <w:t>&lt;&lt;</w:t>
+            </w:r>
+            <w:r>
+              <w:rPr>
+                <w:rFonts w:ascii="Courier New" w:eastAsia="Courier New" w:hAnsi="Courier New" w:cs="Courier New"/>
+                <w:sz w:val="20"/>
+                <w:szCs w:val="20"/>
+                <w:lang w:val="en-GB"/>
+              </w:rPr>
+              <w:t xml:space="preserve"> </w:t>
+            </w:r>
+            <w:r>
+              <w:rPr>
+                <w:rFonts w:ascii="Courier New" w:eastAsia="Courier New" w:hAnsi="Courier New" w:cs="Courier New"/>
+                <w:color w:val="808080"/>
+                <w:sz w:val="20"/>
+                <w:szCs w:val="20"/>
+                <w:lang w:val="en-GB"/>
+              </w:rPr>
+              <w:t>"weight: "</w:t>
+            </w:r>
+            <w:r>
+              <w:rPr>
+                <w:rFonts w:ascii="Courier New" w:eastAsia="Courier New" w:hAnsi="Courier New" w:cs="Courier New"/>
+                <w:sz w:val="20"/>
+                <w:szCs w:val="20"/>
+                <w:lang w:val="en-GB"/>
+              </w:rPr>
+              <w:t xml:space="preserve"> </w:t>
+            </w:r>
+            <w:r>
+              <w:rPr>
+                <w:rFonts w:ascii="Courier New" w:eastAsia="Courier New" w:hAnsi="Courier New" w:cs="Courier New"/>
+                <w:b/>
+                <w:color w:val="000080"/>
+                <w:sz w:val="20"/>
+                <w:szCs w:val="20"/>
+                <w:lang w:val="en-GB"/>
+              </w:rPr>
+              <w:t>&lt;&lt;</w:t>
+            </w:r>
+            <w:r>
+              <w:rPr>
+                <w:rFonts w:ascii="Courier New" w:eastAsia="Courier New" w:hAnsi="Courier New" w:cs="Courier New"/>
+                <w:sz w:val="20"/>
+                <w:szCs w:val="20"/>
+                <w:lang w:val="en-GB"/>
+              </w:rPr>
+              <w:t xml:space="preserve"> x </w:t>
+            </w:r>
+            <w:r>
+              <w:rPr>
+                <w:rFonts w:ascii="Courier New" w:eastAsia="Courier New" w:hAnsi="Courier New" w:cs="Courier New"/>
+                <w:b/>
+                <w:color w:val="000080"/>
+                <w:sz w:val="20"/>
+                <w:szCs w:val="20"/>
+                <w:lang w:val="en-GB"/>
+              </w:rPr>
+              <w:t>&lt;&lt;</w:t>
+            </w:r>
+            <w:r>
+              <w:rPr>
+                <w:rFonts w:ascii="Courier New" w:eastAsia="Courier New" w:hAnsi="Courier New" w:cs="Courier New"/>
+                <w:sz w:val="20"/>
+                <w:szCs w:val="20"/>
+                <w:lang w:val="en-GB"/>
+              </w:rPr>
+              <w:t xml:space="preserve"> endl</w:t>
+            </w:r>
+            <w:r>
+              <w:rPr>
+                <w:rFonts w:ascii="Courier New" w:eastAsia="Courier New" w:hAnsi="Courier New" w:cs="Courier New"/>
+                <w:b/>
+                <w:color w:val="000080"/>
+                <w:sz w:val="20"/>
+                <w:szCs w:val="20"/>
+                <w:lang w:val="en-GB"/>
+              </w:rPr>
+              <w:t>;</w:t>
+            </w:r>
+          </w:p>
+          <w:p>
+            <w:pPr>
+              <w:widowControl w:val="0"/>
+              <w:shd w:val="clear" w:color="auto" w:fill="FFFFFF"/>
+              <w:ind w:left="360"/>
+              <w:rPr>
+                <w:rFonts w:ascii="Courier New" w:eastAsia="Courier New" w:hAnsi="Courier New" w:cs="Courier New"/>
+                <w:b/>
+                <w:color w:val="000080"/>
+                <w:sz w:val="20"/>
+                <w:szCs w:val="20"/>
+                <w:lang w:val="en-GB"/>
+              </w:rPr>
+            </w:pPr>
+            <w:r>
+              <w:rPr>
+                <w:rFonts w:ascii="Courier New" w:eastAsia="Courier New" w:hAnsi="Courier New" w:cs="Courier New"/>
+                <w:sz w:val="20"/>
+                <w:szCs w:val="20"/>
+                <w:lang w:val="en-GB"/>
+              </w:rPr>
+              <w:tab/>
+              <w:t>assert</w:t>
+            </w:r>
+            <w:r>
+              <w:rPr>
+                <w:rFonts w:ascii="Courier New" w:eastAsia="Courier New" w:hAnsi="Courier New" w:cs="Courier New"/>
+                <w:b/>
+                <w:color w:val="000080"/>
+                <w:sz w:val="20"/>
+                <w:szCs w:val="20"/>
+                <w:lang w:val="en-GB"/>
+              </w:rPr>
               <w:t>(</w:t>
             </w:r>
-            <w:proofErr w:type="gramEnd"/>
+            <w:r>
+              <w:rPr>
+                <w:rFonts w:ascii="Courier New" w:eastAsia="Courier New" w:hAnsi="Courier New" w:cs="Courier New"/>
+                <w:sz w:val="20"/>
+                <w:szCs w:val="20"/>
+                <w:lang w:val="en-GB"/>
+              </w:rPr>
+              <w:t xml:space="preserve">x </w:t>
+            </w:r>
+            <w:r>
+              <w:rPr>
+                <w:rFonts w:ascii="Courier New" w:eastAsia="Courier New" w:hAnsi="Courier New" w:cs="Courier New"/>
+                <w:b/>
+                <w:color w:val="000080"/>
+                <w:sz w:val="20"/>
+                <w:szCs w:val="20"/>
+                <w:lang w:val="en-GB"/>
+              </w:rPr>
+              <w:t>==</w:t>
+            </w:r>
+            <w:r>
+              <w:rPr>
+                <w:rFonts w:ascii="Courier New" w:eastAsia="Courier New" w:hAnsi="Courier New" w:cs="Courier New"/>
+                <w:sz w:val="20"/>
+                <w:szCs w:val="20"/>
+                <w:lang w:val="en-GB"/>
+              </w:rPr>
+              <w:t xml:space="preserve"> </w:t>
+            </w:r>
+            <w:r>
+              <w:rPr>
+                <w:rFonts w:ascii="Courier New" w:eastAsia="Courier New" w:hAnsi="Courier New" w:cs="Courier New"/>
+                <w:color w:val="FF8000"/>
+                <w:sz w:val="20"/>
+                <w:szCs w:val="20"/>
+                <w:lang w:val="en-GB"/>
+              </w:rPr>
+              <w:t>0</w:t>
+            </w:r>
             <w:r>
               <w:rPr>
                 <w:rFonts w:ascii="Courier New" w:eastAsia="Courier New" w:hAnsi="Courier New" w:cs="Courier New"/>
@@ -5250,26 +4645,7 @@
                 <w:lang w:val="en-GB"/>
               </w:rPr>
               <w:tab/>
-            </w:r>
-            <w:proofErr w:type="spellStart"/>
-            <w:r>
-              <w:rPr>
-                <w:rFonts w:ascii="Courier New" w:eastAsia="Courier New" w:hAnsi="Courier New" w:cs="Courier New"/>
-                <w:sz w:val="20"/>
-                <w:szCs w:val="20"/>
-                <w:lang w:val="en-GB"/>
-              </w:rPr>
-              <w:t>cout</w:t>
-            </w:r>
-            <w:proofErr w:type="spellEnd"/>
-            <w:r>
-              <w:rPr>
-                <w:rFonts w:ascii="Courier New" w:eastAsia="Courier New" w:hAnsi="Courier New" w:cs="Courier New"/>
-                <w:sz w:val="20"/>
-                <w:szCs w:val="20"/>
-                <w:lang w:val="en-GB"/>
-              </w:rPr>
-              <w:t xml:space="preserve"> </w:t>
+              <w:t xml:space="preserve">x </w:t>
             </w:r>
             <w:r>
               <w:rPr>
@@ -5280,7 +4656,7 @@
                 <w:szCs w:val="20"/>
                 <w:lang w:val="en-GB"/>
               </w:rPr>
-              <w:t>&lt;&lt;</w:t>
+              <w:t>=</w:t>
             </w:r>
             <w:r>
               <w:rPr>
@@ -5289,26 +4665,7 @@
                 <w:szCs w:val="20"/>
                 <w:lang w:val="en-GB"/>
               </w:rPr>
-              <w:t xml:space="preserve"> </w:t>
-            </w:r>
-            <w:r>
-              <w:rPr>
-                <w:rFonts w:ascii="Courier New" w:eastAsia="Courier New" w:hAnsi="Courier New" w:cs="Courier New"/>
-                <w:color w:val="808080"/>
-                <w:sz w:val="20"/>
-                <w:szCs w:val="20"/>
-                <w:lang w:val="en-GB"/>
-              </w:rPr>
-              <w:t>"weight: "</w:t>
-            </w:r>
-            <w:r>
-              <w:rPr>
-                <w:rFonts w:ascii="Courier New" w:eastAsia="Courier New" w:hAnsi="Courier New" w:cs="Courier New"/>
-                <w:sz w:val="20"/>
-                <w:szCs w:val="20"/>
-                <w:lang w:val="en-GB"/>
-              </w:rPr>
-              <w:t xml:space="preserve"> </w:t>
+              <w:t xml:space="preserve"> set_weight</w:t>
             </w:r>
             <w:r>
               <w:rPr>
@@ -5319,135 +4676,7 @@
                 <w:szCs w:val="20"/>
                 <w:lang w:val="en-GB"/>
               </w:rPr>
-              <w:t>&lt;&lt;</w:t>
-            </w:r>
-            <w:r>
-              <w:rPr>
-                <w:rFonts w:ascii="Courier New" w:eastAsia="Courier New" w:hAnsi="Courier New" w:cs="Courier New"/>
-                <w:sz w:val="20"/>
-                <w:szCs w:val="20"/>
-                <w:lang w:val="en-GB"/>
-              </w:rPr>
-              <w:t xml:space="preserve"> x </w:t>
-            </w:r>
-            <w:r>
-              <w:rPr>
-                <w:rFonts w:ascii="Courier New" w:eastAsia="Courier New" w:hAnsi="Courier New" w:cs="Courier New"/>
-                <w:b/>
-                <w:color w:val="000080"/>
-                <w:sz w:val="20"/>
-                <w:szCs w:val="20"/>
-                <w:lang w:val="en-GB"/>
-              </w:rPr>
-              <w:t>&lt;&lt;</w:t>
-            </w:r>
-            <w:r>
-              <w:rPr>
-                <w:rFonts w:ascii="Courier New" w:eastAsia="Courier New" w:hAnsi="Courier New" w:cs="Courier New"/>
-                <w:sz w:val="20"/>
-                <w:szCs w:val="20"/>
-                <w:lang w:val="en-GB"/>
-              </w:rPr>
-              <w:t xml:space="preserve"> </w:t>
-            </w:r>
-            <w:proofErr w:type="spellStart"/>
-            <w:proofErr w:type="gramStart"/>
-            <w:r>
-              <w:rPr>
-                <w:rFonts w:ascii="Courier New" w:eastAsia="Courier New" w:hAnsi="Courier New" w:cs="Courier New"/>
-                <w:sz w:val="20"/>
-                <w:szCs w:val="20"/>
-                <w:lang w:val="en-GB"/>
-              </w:rPr>
-              <w:t>endl</w:t>
-            </w:r>
-            <w:proofErr w:type="spellEnd"/>
-            <w:r>
-              <w:rPr>
-                <w:rFonts w:ascii="Courier New" w:eastAsia="Courier New" w:hAnsi="Courier New" w:cs="Courier New"/>
-                <w:b/>
-                <w:color w:val="000080"/>
-                <w:sz w:val="20"/>
-                <w:szCs w:val="20"/>
-                <w:lang w:val="en-GB"/>
-              </w:rPr>
-              <w:t>;</w:t>
-            </w:r>
-            <w:proofErr w:type="gramEnd"/>
-          </w:p>
-          <w:p>
-            <w:pPr>
-              <w:widowControl w:val="0"/>
-              <w:shd w:val="clear" w:color="auto" w:fill="FFFFFF"/>
-              <w:ind w:left="360"/>
-              <w:rPr>
-                <w:rFonts w:ascii="Courier New" w:eastAsia="Courier New" w:hAnsi="Courier New" w:cs="Courier New"/>
-                <w:b/>
-                <w:color w:val="000080"/>
-                <w:sz w:val="20"/>
-                <w:szCs w:val="20"/>
-                <w:lang w:val="en-GB"/>
-              </w:rPr>
-            </w:pPr>
-            <w:r>
-              <w:rPr>
-                <w:rFonts w:ascii="Courier New" w:eastAsia="Courier New" w:hAnsi="Courier New" w:cs="Courier New"/>
-                <w:sz w:val="20"/>
-                <w:szCs w:val="20"/>
-                <w:lang w:val="en-GB"/>
-              </w:rPr>
-              <w:tab/>
-            </w:r>
-            <w:proofErr w:type="gramStart"/>
-            <w:r>
-              <w:rPr>
-                <w:rFonts w:ascii="Courier New" w:eastAsia="Courier New" w:hAnsi="Courier New" w:cs="Courier New"/>
-                <w:sz w:val="20"/>
-                <w:szCs w:val="20"/>
-                <w:lang w:val="en-GB"/>
-              </w:rPr>
-              <w:t>assert</w:t>
-            </w:r>
-            <w:r>
-              <w:rPr>
-                <w:rFonts w:ascii="Courier New" w:eastAsia="Courier New" w:hAnsi="Courier New" w:cs="Courier New"/>
-                <w:b/>
-                <w:color w:val="000080"/>
-                <w:sz w:val="20"/>
-                <w:szCs w:val="20"/>
-                <w:lang w:val="en-GB"/>
-              </w:rPr>
               <w:t>(</w:t>
-            </w:r>
-            <w:proofErr w:type="gramEnd"/>
-            <w:r>
-              <w:rPr>
-                <w:rFonts w:ascii="Courier New" w:eastAsia="Courier New" w:hAnsi="Courier New" w:cs="Courier New"/>
-                <w:sz w:val="20"/>
-                <w:szCs w:val="20"/>
-                <w:lang w:val="en-GB"/>
-              </w:rPr>
-              <w:t xml:space="preserve">x </w:t>
-            </w:r>
-            <w:r>
-              <w:rPr>
-                <w:rFonts w:ascii="Courier New" w:eastAsia="Courier New" w:hAnsi="Courier New" w:cs="Courier New"/>
-                <w:b/>
-                <w:color w:val="000080"/>
-                <w:sz w:val="20"/>
-                <w:szCs w:val="20"/>
-                <w:lang w:val="en-GB"/>
-              </w:rPr>
-              <w:t>==</w:t>
-            </w:r>
-            <w:r>
-              <w:rPr>
-                <w:rFonts w:ascii="Courier New" w:eastAsia="Courier New" w:hAnsi="Courier New" w:cs="Courier New"/>
-                <w:sz w:val="20"/>
-                <w:szCs w:val="20"/>
-                <w:lang w:val="en-GB"/>
-              </w:rPr>
-              <w:t xml:space="preserve"> </w:t>
             </w:r>
             <w:r>
               <w:rPr>
@@ -5457,7 +4686,7 @@
                 <w:szCs w:val="20"/>
                 <w:lang w:val="en-GB"/>
               </w:rPr>
-              <w:t>0</w:t>
+              <w:t>5</w:t>
             </w:r>
             <w:r>
               <w:rPr>
@@ -5493,7 +4722,7 @@
                 <w:lang w:val="en-GB"/>
               </w:rPr>
               <w:tab/>
-              <w:t xml:space="preserve">x </w:t>
+              <w:t xml:space="preserve">cout </w:t>
             </w:r>
             <w:r>
               <w:rPr>
@@ -5504,7 +4733,7 @@
                 <w:szCs w:val="20"/>
                 <w:lang w:val="en-GB"/>
               </w:rPr>
-              <w:t>=</w:t>
+              <w:t>&lt;&lt;</w:t>
             </w:r>
             <w:r>
               <w:rPr>
@@ -5515,7 +4744,16 @@
               </w:rPr>
               <w:t xml:space="preserve"> </w:t>
             </w:r>
-            <w:proofErr w:type="spellStart"/>
+            <w:r>
+              <w:rPr>
+                <w:rFonts w:ascii="Courier New" w:eastAsia="Courier New" w:hAnsi="Courier New" w:cs="Courier New"/>
+                <w:color w:val="808080"/>
+                <w:sz w:val="20"/>
+                <w:szCs w:val="20"/>
+                <w:lang w:val="en-GB"/>
+              </w:rPr>
+              <w:t>"set_weight returns: "</w:t>
+            </w:r>
             <w:r>
               <w:rPr>
                 <w:rFonts w:ascii="Courier New" w:eastAsia="Courier New" w:hAnsi="Courier New" w:cs="Courier New"/>
@@ -5523,19 +4761,8 @@
                 <w:szCs w:val="20"/>
                 <w:lang w:val="en-GB"/>
               </w:rPr>
-              <w:t>set_</w:t>
+              <w:t xml:space="preserve"> </w:t>
             </w:r>
-            <w:proofErr w:type="gramStart"/>
-            <w:r>
-              <w:rPr>
-                <w:rFonts w:ascii="Courier New" w:eastAsia="Courier New" w:hAnsi="Courier New" w:cs="Courier New"/>
-                <w:sz w:val="20"/>
-                <w:szCs w:val="20"/>
-                <w:lang w:val="en-GB"/>
-              </w:rPr>
-              <w:t>weight</w:t>
-            </w:r>
-            <w:proofErr w:type="spellEnd"/>
             <w:r>
               <w:rPr>
                 <w:rFonts w:ascii="Courier New" w:eastAsia="Courier New" w:hAnsi="Courier New" w:cs="Courier New"/>
@@ -5545,9 +4772,122 @@
                 <w:szCs w:val="20"/>
                 <w:lang w:val="en-GB"/>
               </w:rPr>
+              <w:t>&lt;&lt;</w:t>
+            </w:r>
+            <w:r>
+              <w:rPr>
+                <w:rFonts w:ascii="Courier New" w:eastAsia="Courier New" w:hAnsi="Courier New" w:cs="Courier New"/>
+                <w:sz w:val="20"/>
+                <w:szCs w:val="20"/>
+                <w:lang w:val="en-GB"/>
+              </w:rPr>
+              <w:t xml:space="preserve"> x </w:t>
+            </w:r>
+            <w:r>
+              <w:rPr>
+                <w:rFonts w:ascii="Courier New" w:eastAsia="Courier New" w:hAnsi="Courier New" w:cs="Courier New"/>
+                <w:b/>
+                <w:color w:val="000080"/>
+                <w:sz w:val="20"/>
+                <w:szCs w:val="20"/>
+                <w:lang w:val="en-GB"/>
+              </w:rPr>
+              <w:t>&lt;&lt;</w:t>
+            </w:r>
+            <w:r>
+              <w:rPr>
+                <w:rFonts w:ascii="Courier New" w:eastAsia="Courier New" w:hAnsi="Courier New" w:cs="Courier New"/>
+                <w:sz w:val="20"/>
+                <w:szCs w:val="20"/>
+                <w:lang w:val="en-GB"/>
+              </w:rPr>
+              <w:t xml:space="preserve"> </w:t>
+            </w:r>
+            <w:r>
+              <w:rPr>
+                <w:rFonts w:ascii="Courier New" w:eastAsia="Courier New" w:hAnsi="Courier New" w:cs="Courier New"/>
+                <w:sz w:val="20"/>
+                <w:szCs w:val="20"/>
+                <w:lang w:val="en-GB"/>
+              </w:rPr>
+              <w:t>endl</w:t>
+            </w:r>
+            <w:r>
+              <w:rPr>
+                <w:rFonts w:ascii="Courier New" w:eastAsia="Courier New" w:hAnsi="Courier New" w:cs="Courier New"/>
+                <w:b/>
+                <w:color w:val="000080"/>
+                <w:sz w:val="20"/>
+                <w:szCs w:val="20"/>
+                <w:lang w:val="en-GB"/>
+              </w:rPr>
+              <w:t>;</w:t>
+            </w:r>
+          </w:p>
+          <w:p>
+            <w:pPr>
+              <w:widowControl w:val="0"/>
+              <w:shd w:val="clear" w:color="auto" w:fill="FFFFFF"/>
+              <w:ind w:left="360"/>
+              <w:rPr>
+                <w:rFonts w:ascii="Courier New" w:eastAsia="Courier New" w:hAnsi="Courier New" w:cs="Courier New"/>
+                <w:b/>
+                <w:color w:val="000080"/>
+                <w:sz w:val="20"/>
+                <w:szCs w:val="20"/>
+                <w:lang w:val="en-GB"/>
+              </w:rPr>
+            </w:pPr>
+            <w:r>
+              <w:rPr>
+                <w:rFonts w:ascii="Courier New" w:eastAsia="Courier New" w:hAnsi="Courier New" w:cs="Courier New"/>
+                <w:sz w:val="20"/>
+                <w:szCs w:val="20"/>
+                <w:lang w:val="en-GB"/>
+              </w:rPr>
+              <w:tab/>
+              <w:t>assert</w:t>
+            </w:r>
+            <w:r>
+              <w:rPr>
+                <w:rFonts w:ascii="Courier New" w:eastAsia="Courier New" w:hAnsi="Courier New" w:cs="Courier New"/>
+                <w:b/>
+                <w:color w:val="000080"/>
+                <w:sz w:val="20"/>
+                <w:szCs w:val="20"/>
+                <w:lang w:val="en-GB"/>
+              </w:rPr>
               <w:t>(</w:t>
             </w:r>
-            <w:proofErr w:type="gramEnd"/>
+            <w:r>
+              <w:rPr>
+                <w:rFonts w:ascii="Courier New" w:eastAsia="Courier New" w:hAnsi="Courier New" w:cs="Courier New"/>
+                <w:sz w:val="20"/>
+                <w:szCs w:val="20"/>
+                <w:lang w:val="en-GB"/>
+              </w:rPr>
+              <w:t xml:space="preserve">x </w:t>
+            </w:r>
+            <w:r>
+              <w:rPr>
+                <w:rFonts w:ascii="Courier New" w:eastAsia="Courier New" w:hAnsi="Courier New" w:cs="Courier New"/>
+                <w:b/>
+                <w:color w:val="000080"/>
+                <w:sz w:val="20"/>
+                <w:szCs w:val="20"/>
+                <w:lang w:val="en-GB"/>
+              </w:rPr>
+              <w:t>==</w:t>
+            </w:r>
+            <w:r>
+              <w:rPr>
+                <w:rFonts w:ascii="Courier New" w:eastAsia="Courier New" w:hAnsi="Courier New" w:cs="Courier New"/>
+                <w:sz w:val="20"/>
+                <w:szCs w:val="20"/>
+                <w:lang w:val="en-GB"/>
+              </w:rPr>
+              <w:t xml:space="preserve"> </w:t>
+            </w:r>
             <w:r>
               <w:rPr>
                 <w:rFonts w:ascii="Courier New" w:eastAsia="Courier New" w:hAnsi="Courier New" w:cs="Courier New"/>
@@ -5556,7 +4896,7 @@
                 <w:szCs w:val="20"/>
                 <w:lang w:val="en-GB"/>
               </w:rPr>
-              <w:t>5</w:t>
+              <w:t>0</w:t>
             </w:r>
             <w:r>
               <w:rPr>
@@ -5592,26 +4932,7 @@
                 <w:lang w:val="en-GB"/>
               </w:rPr>
               <w:tab/>
-            </w:r>
-            <w:proofErr w:type="spellStart"/>
-            <w:r>
-              <w:rPr>
-                <w:rFonts w:ascii="Courier New" w:eastAsia="Courier New" w:hAnsi="Courier New" w:cs="Courier New"/>
-                <w:sz w:val="20"/>
-                <w:szCs w:val="20"/>
-                <w:lang w:val="en-GB"/>
-              </w:rPr>
-              <w:t>cout</w:t>
-            </w:r>
-            <w:proofErr w:type="spellEnd"/>
-            <w:r>
-              <w:rPr>
-                <w:rFonts w:ascii="Courier New" w:eastAsia="Courier New" w:hAnsi="Courier New" w:cs="Courier New"/>
-                <w:sz w:val="20"/>
-                <w:szCs w:val="20"/>
-                <w:lang w:val="en-GB"/>
-              </w:rPr>
-              <w:t xml:space="preserve"> </w:t>
+              <w:t xml:space="preserve">x </w:t>
             </w:r>
             <w:r>
               <w:rPr>
@@ -5622,7 +4943,7 @@
                 <w:szCs w:val="20"/>
                 <w:lang w:val="en-GB"/>
               </w:rPr>
-              <w:t>&lt;&lt;</w:t>
+              <w:t>=</w:t>
             </w:r>
             <w:r>
               <w:rPr>
@@ -5631,48 +4952,7 @@
                 <w:szCs w:val="20"/>
                 <w:lang w:val="en-GB"/>
               </w:rPr>
-              <w:t xml:space="preserve"> </w:t>
-            </w:r>
-            <w:r>
-              <w:rPr>
-                <w:rFonts w:ascii="Courier New" w:eastAsia="Courier New" w:hAnsi="Courier New" w:cs="Courier New"/>
-                <w:color w:val="808080"/>
-                <w:sz w:val="20"/>
-                <w:szCs w:val="20"/>
-                <w:lang w:val="en-GB"/>
-              </w:rPr>
-              <w:t>"</w:t>
-            </w:r>
-            <w:proofErr w:type="spellStart"/>
-            <w:r>
-              <w:rPr>
-                <w:rFonts w:ascii="Courier New" w:eastAsia="Courier New" w:hAnsi="Courier New" w:cs="Courier New"/>
-                <w:color w:val="808080"/>
-                <w:sz w:val="20"/>
-                <w:szCs w:val="20"/>
-                <w:lang w:val="en-GB"/>
-              </w:rPr>
-              <w:t>set_weight</w:t>
-            </w:r>
-            <w:proofErr w:type="spellEnd"/>
-            <w:r>
-              <w:rPr>
-                <w:rFonts w:ascii="Courier New" w:eastAsia="Courier New" w:hAnsi="Courier New" w:cs="Courier New"/>
-                <w:color w:val="808080"/>
-                <w:sz w:val="20"/>
-                <w:szCs w:val="20"/>
-                <w:lang w:val="en-GB"/>
-              </w:rPr>
-              <w:t xml:space="preserve"> returns: "</w:t>
-            </w:r>
-            <w:r>
-              <w:rPr>
-                <w:rFonts w:ascii="Courier New" w:eastAsia="Courier New" w:hAnsi="Courier New" w:cs="Courier New"/>
-                <w:sz w:val="20"/>
-                <w:szCs w:val="20"/>
-                <w:lang w:val="en-GB"/>
-              </w:rPr>
-              <w:t xml:space="preserve"> </w:t>
+              <w:t xml:space="preserve"> get_weight</w:t>
             </w:r>
             <w:r>
               <w:rPr>
@@ -5683,18 +4963,14 @@
                 <w:szCs w:val="20"/>
                 <w:lang w:val="en-GB"/>
               </w:rPr>
-              <w:t>&lt;&lt;</w:t>
+              <w:t>();</w:t>
             </w:r>
-            <w:r>
-              <w:rPr>
-                <w:rFonts w:ascii="Courier New" w:eastAsia="Courier New" w:hAnsi="Courier New" w:cs="Courier New"/>
-                <w:sz w:val="20"/>
-                <w:szCs w:val="20"/>
-                <w:lang w:val="en-GB"/>
-              </w:rPr>
-              <w:t xml:space="preserve"> x </w:t>
-            </w:r>
-            <w:r>
+          </w:p>
+          <w:p>
+            <w:pPr>
+              <w:widowControl w:val="0"/>
+              <w:shd w:val="clear" w:color="auto" w:fill="FFFFFF"/>
+              <w:ind w:left="360"/>
               <w:rPr>
                 <w:rFonts w:ascii="Courier New" w:eastAsia="Courier New" w:hAnsi="Courier New" w:cs="Courier New"/>
                 <w:b/>
@@ -5703,8 +4979,7 @@
                 <w:szCs w:val="20"/>
                 <w:lang w:val="en-GB"/>
               </w:rPr>
-              <w:t>&lt;&lt;</w:t>
-            </w:r>
+            </w:pPr>
             <w:r>
               <w:rPr>
                 <w:rFonts w:ascii="Courier New" w:eastAsia="Courier New" w:hAnsi="Courier New" w:cs="Courier New"/>
@@ -5712,20 +4987,9 @@
                 <w:szCs w:val="20"/>
                 <w:lang w:val="en-GB"/>
               </w:rPr>
-              <w:t xml:space="preserve"> </w:t>
+              <w:tab/>
+              <w:t xml:space="preserve">cout </w:t>
             </w:r>
-            <w:proofErr w:type="spellStart"/>
-            <w:proofErr w:type="gramStart"/>
-            <w:r>
-              <w:rPr>
-                <w:rFonts w:ascii="Courier New" w:eastAsia="Courier New" w:hAnsi="Courier New" w:cs="Courier New"/>
-                <w:sz w:val="20"/>
-                <w:szCs w:val="20"/>
-                <w:lang w:val="en-GB"/>
-              </w:rPr>
-              <w:t>endl</w:t>
-            </w:r>
-            <w:proofErr w:type="spellEnd"/>
             <w:r>
               <w:rPr>
                 <w:rFonts w:ascii="Courier New" w:eastAsia="Courier New" w:hAnsi="Courier New" w:cs="Courier New"/>
@@ -5735,9 +4999,87 @@
                 <w:szCs w:val="20"/>
                 <w:lang w:val="en-GB"/>
               </w:rPr>
+              <w:t>&lt;&lt;</w:t>
+            </w:r>
+            <w:r>
+              <w:rPr>
+                <w:rFonts w:ascii="Courier New" w:eastAsia="Courier New" w:hAnsi="Courier New" w:cs="Courier New"/>
+                <w:sz w:val="20"/>
+                <w:szCs w:val="20"/>
+                <w:lang w:val="en-GB"/>
+              </w:rPr>
+              <w:t xml:space="preserve"> </w:t>
+            </w:r>
+            <w:r>
+              <w:rPr>
+                <w:rFonts w:ascii="Courier New" w:eastAsia="Courier New" w:hAnsi="Courier New" w:cs="Courier New"/>
+                <w:color w:val="808080"/>
+                <w:sz w:val="20"/>
+                <w:szCs w:val="20"/>
+                <w:lang w:val="en-GB"/>
+              </w:rPr>
+              <w:t>"new weight: "</w:t>
+            </w:r>
+            <w:r>
+              <w:rPr>
+                <w:rFonts w:ascii="Courier New" w:eastAsia="Courier New" w:hAnsi="Courier New" w:cs="Courier New"/>
+                <w:sz w:val="20"/>
+                <w:szCs w:val="20"/>
+                <w:lang w:val="en-GB"/>
+              </w:rPr>
+              <w:t xml:space="preserve"> </w:t>
+            </w:r>
+            <w:r>
+              <w:rPr>
+                <w:rFonts w:ascii="Courier New" w:eastAsia="Courier New" w:hAnsi="Courier New" w:cs="Courier New"/>
+                <w:b/>
+                <w:color w:val="000080"/>
+                <w:sz w:val="20"/>
+                <w:szCs w:val="20"/>
+                <w:lang w:val="en-GB"/>
+              </w:rPr>
+              <w:t>&lt;&lt;</w:t>
+            </w:r>
+            <w:r>
+              <w:rPr>
+                <w:rFonts w:ascii="Courier New" w:eastAsia="Courier New" w:hAnsi="Courier New" w:cs="Courier New"/>
+                <w:sz w:val="20"/>
+                <w:szCs w:val="20"/>
+                <w:lang w:val="en-GB"/>
+              </w:rPr>
+              <w:t xml:space="preserve"> x </w:t>
+            </w:r>
+            <w:r>
+              <w:rPr>
+                <w:rFonts w:ascii="Courier New" w:eastAsia="Courier New" w:hAnsi="Courier New" w:cs="Courier New"/>
+                <w:b/>
+                <w:color w:val="000080"/>
+                <w:sz w:val="20"/>
+                <w:szCs w:val="20"/>
+                <w:lang w:val="en-GB"/>
+              </w:rPr>
+              <w:t>&lt;&lt;</w:t>
+            </w:r>
+            <w:r>
+              <w:rPr>
+                <w:rFonts w:ascii="Courier New" w:eastAsia="Courier New" w:hAnsi="Courier New" w:cs="Courier New"/>
+                <w:sz w:val="20"/>
+                <w:szCs w:val="20"/>
+                <w:lang w:val="en-GB"/>
+              </w:rPr>
+              <w:t xml:space="preserve"> endl</w:t>
+            </w:r>
+            <w:r>
+              <w:rPr>
+                <w:rFonts w:ascii="Courier New" w:eastAsia="Courier New" w:hAnsi="Courier New" w:cs="Courier New"/>
+                <w:b/>
+                <w:color w:val="000080"/>
+                <w:sz w:val="20"/>
+                <w:szCs w:val="20"/>
+                <w:lang w:val="en-GB"/>
+              </w:rPr>
               <w:t>;</w:t>
             </w:r>
-            <w:proofErr w:type="gramEnd"/>
           </w:p>
           <w:p>
             <w:pPr>
@@ -5761,15 +5103,6 @@
                 <w:lang w:val="en-GB"/>
               </w:rPr>
               <w:tab/>
-            </w:r>
-            <w:proofErr w:type="gramStart"/>
-            <w:r>
-              <w:rPr>
-                <w:rFonts w:ascii="Courier New" w:eastAsia="Courier New" w:hAnsi="Courier New" w:cs="Courier New"/>
-                <w:sz w:val="20"/>
-                <w:szCs w:val="20"/>
-                <w:lang w:val="en-GB"/>
-              </w:rPr>
               <w:t>assert</w:t>
             </w:r>
             <w:r>
@@ -5783,7 +5116,6 @@
               </w:rPr>
               <w:t>(</w:t>
             </w:r>
-            <w:proofErr w:type="gramEnd"/>
             <w:r>
               <w:rPr>
                 <w:rFonts w:ascii="Courier New" w:eastAsia="Courier New" w:hAnsi="Courier New" w:cs="Courier New"/>
@@ -5821,7 +5153,7 @@
                 <w:szCs w:val="20"/>
                 <w:lang w:val="en-GB"/>
               </w:rPr>
-              <w:t>0</w:t>
+              <w:t>5</w:t>
             </w:r>
             <w:r>
               <w:rPr>
@@ -5857,7 +5189,7 @@
                 <w:lang w:val="en-GB"/>
               </w:rPr>
               <w:tab/>
-              <w:t xml:space="preserve">x </w:t>
+              <w:t xml:space="preserve">cout </w:t>
             </w:r>
             <w:r>
               <w:rPr>
@@ -5868,7 +5200,7 @@
                 <w:szCs w:val="20"/>
                 <w:lang w:val="en-GB"/>
               </w:rPr>
-              <w:t>=</w:t>
+              <w:t>&lt;&lt;</w:t>
             </w:r>
             <w:r>
               <w:rPr>
@@ -5879,7 +5211,16 @@
               </w:rPr>
               <w:t xml:space="preserve"> </w:t>
             </w:r>
-            <w:proofErr w:type="spellStart"/>
+            <w:r>
+              <w:rPr>
+                <w:rFonts w:ascii="Courier New" w:eastAsia="Courier New" w:hAnsi="Courier New" w:cs="Courier New"/>
+                <w:color w:val="808080"/>
+                <w:sz w:val="20"/>
+                <w:szCs w:val="20"/>
+                <w:lang w:val="en-GB"/>
+              </w:rPr>
+              <w:t>"===== SUCCESS ====="</w:t>
+            </w:r>
             <w:r>
               <w:rPr>
                 <w:rFonts w:ascii="Courier New" w:eastAsia="Courier New" w:hAnsi="Courier New" w:cs="Courier New"/>
@@ -5887,19 +5228,8 @@
                 <w:szCs w:val="20"/>
                 <w:lang w:val="en-GB"/>
               </w:rPr>
-              <w:t>get_</w:t>
+              <w:t xml:space="preserve"> </w:t>
             </w:r>
-            <w:proofErr w:type="gramStart"/>
-            <w:r>
-              <w:rPr>
-                <w:rFonts w:ascii="Courier New" w:eastAsia="Courier New" w:hAnsi="Courier New" w:cs="Courier New"/>
-                <w:sz w:val="20"/>
-                <w:szCs w:val="20"/>
-                <w:lang w:val="en-GB"/>
-              </w:rPr>
-              <w:t>weight</w:t>
-            </w:r>
-            <w:proofErr w:type="spellEnd"/>
             <w:r>
               <w:rPr>
                 <w:rFonts w:ascii="Courier New" w:eastAsia="Courier New" w:hAnsi="Courier New" w:cs="Courier New"/>
@@ -5909,9 +5239,17 @@
                 <w:szCs w:val="20"/>
                 <w:lang w:val="en-GB"/>
               </w:rPr>
-              <w:t>(</w:t>
+              <w:t>&lt;&lt;</w:t>
             </w:r>
-            <w:proofErr w:type="gramEnd"/>
+            <w:r>
+              <w:rPr>
+                <w:rFonts w:ascii="Courier New" w:eastAsia="Courier New" w:hAnsi="Courier New" w:cs="Courier New"/>
+                <w:sz w:val="20"/>
+                <w:szCs w:val="20"/>
+                <w:lang w:val="en-GB"/>
+              </w:rPr>
+              <w:t xml:space="preserve"> endl</w:t>
+            </w:r>
             <w:r>
               <w:rPr>
                 <w:rFonts w:ascii="Courier New" w:eastAsia="Courier New" w:hAnsi="Courier New" w:cs="Courier New"/>
@@ -5921,7 +5259,7 @@
                 <w:szCs w:val="20"/>
                 <w:lang w:val="en-GB"/>
               </w:rPr>
-              <w:t>);</w:t>
+              <w:t>;</w:t>
             </w:r>
           </w:p>
           <w:p>
@@ -5935,7 +5273,6 @@
                 <w:color w:val="000080"/>
                 <w:sz w:val="20"/>
                 <w:szCs w:val="20"/>
-                <w:lang w:val="en-GB"/>
               </w:rPr>
             </w:pPr>
             <w:r>
@@ -5947,376 +5284,6 @@
               </w:rPr>
               <w:tab/>
             </w:r>
-            <w:proofErr w:type="spellStart"/>
-            <w:r>
-              <w:rPr>
-                <w:rFonts w:ascii="Courier New" w:eastAsia="Courier New" w:hAnsi="Courier New" w:cs="Courier New"/>
-                <w:sz w:val="20"/>
-                <w:szCs w:val="20"/>
-                <w:lang w:val="en-GB"/>
-              </w:rPr>
-              <w:t>cout</w:t>
-            </w:r>
-            <w:proofErr w:type="spellEnd"/>
-            <w:r>
-              <w:rPr>
-                <w:rFonts w:ascii="Courier New" w:eastAsia="Courier New" w:hAnsi="Courier New" w:cs="Courier New"/>
-                <w:sz w:val="20"/>
-                <w:szCs w:val="20"/>
-                <w:lang w:val="en-GB"/>
-              </w:rPr>
-              <w:t xml:space="preserve"> </w:t>
-            </w:r>
-            <w:r>
-              <w:rPr>
-                <w:rFonts w:ascii="Courier New" w:eastAsia="Courier New" w:hAnsi="Courier New" w:cs="Courier New"/>
-                <w:b/>
-                <w:color w:val="000080"/>
-                <w:sz w:val="20"/>
-                <w:szCs w:val="20"/>
-                <w:lang w:val="en-GB"/>
-              </w:rPr>
-              <w:t>&lt;&lt;</w:t>
-            </w:r>
-            <w:r>
-              <w:rPr>
-                <w:rFonts w:ascii="Courier New" w:eastAsia="Courier New" w:hAnsi="Courier New" w:cs="Courier New"/>
-                <w:sz w:val="20"/>
-                <w:szCs w:val="20"/>
-                <w:lang w:val="en-GB"/>
-              </w:rPr>
-              <w:t xml:space="preserve"> </w:t>
-            </w:r>
-            <w:r>
-              <w:rPr>
-                <w:rFonts w:ascii="Courier New" w:eastAsia="Courier New" w:hAnsi="Courier New" w:cs="Courier New"/>
-                <w:color w:val="808080"/>
-                <w:sz w:val="20"/>
-                <w:szCs w:val="20"/>
-                <w:lang w:val="en-GB"/>
-              </w:rPr>
-              <w:t>"new weight: "</w:t>
-            </w:r>
-            <w:r>
-              <w:rPr>
-                <w:rFonts w:ascii="Courier New" w:eastAsia="Courier New" w:hAnsi="Courier New" w:cs="Courier New"/>
-                <w:sz w:val="20"/>
-                <w:szCs w:val="20"/>
-                <w:lang w:val="en-GB"/>
-              </w:rPr>
-              <w:t xml:space="preserve"> </w:t>
-            </w:r>
-            <w:r>
-              <w:rPr>
-                <w:rFonts w:ascii="Courier New" w:eastAsia="Courier New" w:hAnsi="Courier New" w:cs="Courier New"/>
-                <w:b/>
-                <w:color w:val="000080"/>
-                <w:sz w:val="20"/>
-                <w:szCs w:val="20"/>
-                <w:lang w:val="en-GB"/>
-              </w:rPr>
-              <w:t>&lt;&lt;</w:t>
-            </w:r>
-            <w:r>
-              <w:rPr>
-                <w:rFonts w:ascii="Courier New" w:eastAsia="Courier New" w:hAnsi="Courier New" w:cs="Courier New"/>
-                <w:sz w:val="20"/>
-                <w:szCs w:val="20"/>
-                <w:lang w:val="en-GB"/>
-              </w:rPr>
-              <w:t xml:space="preserve"> x </w:t>
-            </w:r>
-            <w:r>
-              <w:rPr>
-                <w:rFonts w:ascii="Courier New" w:eastAsia="Courier New" w:hAnsi="Courier New" w:cs="Courier New"/>
-                <w:b/>
-                <w:color w:val="000080"/>
-                <w:sz w:val="20"/>
-                <w:szCs w:val="20"/>
-                <w:lang w:val="en-GB"/>
-              </w:rPr>
-              <w:t>&lt;&lt;</w:t>
-            </w:r>
-            <w:r>
-              <w:rPr>
-                <w:rFonts w:ascii="Courier New" w:eastAsia="Courier New" w:hAnsi="Courier New" w:cs="Courier New"/>
-                <w:sz w:val="20"/>
-                <w:szCs w:val="20"/>
-                <w:lang w:val="en-GB"/>
-              </w:rPr>
-              <w:t xml:space="preserve"> </w:t>
-            </w:r>
-            <w:proofErr w:type="spellStart"/>
-            <w:proofErr w:type="gramStart"/>
-            <w:r>
-              <w:rPr>
-                <w:rFonts w:ascii="Courier New" w:eastAsia="Courier New" w:hAnsi="Courier New" w:cs="Courier New"/>
-                <w:sz w:val="20"/>
-                <w:szCs w:val="20"/>
-                <w:lang w:val="en-GB"/>
-              </w:rPr>
-              <w:t>endl</w:t>
-            </w:r>
-            <w:proofErr w:type="spellEnd"/>
-            <w:r>
-              <w:rPr>
-                <w:rFonts w:ascii="Courier New" w:eastAsia="Courier New" w:hAnsi="Courier New" w:cs="Courier New"/>
-                <w:b/>
-                <w:color w:val="000080"/>
-                <w:sz w:val="20"/>
-                <w:szCs w:val="20"/>
-                <w:lang w:val="en-GB"/>
-              </w:rPr>
-              <w:t>;</w:t>
-            </w:r>
-            <w:proofErr w:type="gramEnd"/>
-          </w:p>
-          <w:p>
-            <w:pPr>
-              <w:widowControl w:val="0"/>
-              <w:shd w:val="clear" w:color="auto" w:fill="FFFFFF"/>
-              <w:ind w:left="360"/>
-              <w:rPr>
-                <w:rFonts w:ascii="Courier New" w:eastAsia="Courier New" w:hAnsi="Courier New" w:cs="Courier New"/>
-                <w:b/>
-                <w:color w:val="000080"/>
-                <w:sz w:val="20"/>
-                <w:szCs w:val="20"/>
-                <w:lang w:val="en-GB"/>
-              </w:rPr>
-            </w:pPr>
-            <w:r>
-              <w:rPr>
-                <w:rFonts w:ascii="Courier New" w:eastAsia="Courier New" w:hAnsi="Courier New" w:cs="Courier New"/>
-                <w:sz w:val="20"/>
-                <w:szCs w:val="20"/>
-                <w:lang w:val="en-GB"/>
-              </w:rPr>
-              <w:tab/>
-            </w:r>
-            <w:proofErr w:type="gramStart"/>
-            <w:r>
-              <w:rPr>
-                <w:rFonts w:ascii="Courier New" w:eastAsia="Courier New" w:hAnsi="Courier New" w:cs="Courier New"/>
-                <w:sz w:val="20"/>
-                <w:szCs w:val="20"/>
-                <w:lang w:val="en-GB"/>
-              </w:rPr>
-              <w:t>assert</w:t>
-            </w:r>
-            <w:r>
-              <w:rPr>
-                <w:rFonts w:ascii="Courier New" w:eastAsia="Courier New" w:hAnsi="Courier New" w:cs="Courier New"/>
-                <w:b/>
-                <w:color w:val="000080"/>
-                <w:sz w:val="20"/>
-                <w:szCs w:val="20"/>
-                <w:lang w:val="en-GB"/>
-              </w:rPr>
-              <w:t>(</w:t>
-            </w:r>
-            <w:proofErr w:type="gramEnd"/>
-            <w:r>
-              <w:rPr>
-                <w:rFonts w:ascii="Courier New" w:eastAsia="Courier New" w:hAnsi="Courier New" w:cs="Courier New"/>
-                <w:sz w:val="20"/>
-                <w:szCs w:val="20"/>
-                <w:lang w:val="en-GB"/>
-              </w:rPr>
-              <w:t xml:space="preserve">x </w:t>
-            </w:r>
-            <w:r>
-              <w:rPr>
-                <w:rFonts w:ascii="Courier New" w:eastAsia="Courier New" w:hAnsi="Courier New" w:cs="Courier New"/>
-                <w:b/>
-                <w:color w:val="000080"/>
-                <w:sz w:val="20"/>
-                <w:szCs w:val="20"/>
-                <w:lang w:val="en-GB"/>
-              </w:rPr>
-              <w:t>==</w:t>
-            </w:r>
-            <w:r>
-              <w:rPr>
-                <w:rFonts w:ascii="Courier New" w:eastAsia="Courier New" w:hAnsi="Courier New" w:cs="Courier New"/>
-                <w:sz w:val="20"/>
-                <w:szCs w:val="20"/>
-                <w:lang w:val="en-GB"/>
-              </w:rPr>
-              <w:t xml:space="preserve"> </w:t>
-            </w:r>
-            <w:r>
-              <w:rPr>
-                <w:rFonts w:ascii="Courier New" w:eastAsia="Courier New" w:hAnsi="Courier New" w:cs="Courier New"/>
-                <w:color w:val="FF8000"/>
-                <w:sz w:val="20"/>
-                <w:szCs w:val="20"/>
-                <w:lang w:val="en-GB"/>
-              </w:rPr>
-              <w:t>5</w:t>
-            </w:r>
-            <w:r>
-              <w:rPr>
-                <w:rFonts w:ascii="Courier New" w:eastAsia="Courier New" w:hAnsi="Courier New" w:cs="Courier New"/>
-                <w:b/>
-                <w:color w:val="000080"/>
-                <w:sz w:val="20"/>
-                <w:szCs w:val="20"/>
-                <w:lang w:val="en-GB"/>
-              </w:rPr>
-              <w:t>);</w:t>
-            </w:r>
-          </w:p>
-          <w:p>
-            <w:pPr>
-              <w:widowControl w:val="0"/>
-              <w:shd w:val="clear" w:color="auto" w:fill="FFFFFF"/>
-              <w:ind w:left="360"/>
-              <w:rPr>
-                <w:rFonts w:ascii="Courier New" w:eastAsia="Courier New" w:hAnsi="Courier New" w:cs="Courier New"/>
-                <w:b/>
-                <w:color w:val="000080"/>
-                <w:sz w:val="20"/>
-                <w:szCs w:val="20"/>
-                <w:lang w:val="en-GB"/>
-              </w:rPr>
-            </w:pPr>
-            <w:r>
-              <w:rPr>
-                <w:rFonts w:ascii="Courier New" w:eastAsia="Courier New" w:hAnsi="Courier New" w:cs="Courier New"/>
-                <w:sz w:val="20"/>
-                <w:szCs w:val="20"/>
-                <w:lang w:val="en-GB"/>
-              </w:rPr>
-              <w:tab/>
-            </w:r>
-            <w:proofErr w:type="spellStart"/>
-            <w:r>
-              <w:rPr>
-                <w:rFonts w:ascii="Courier New" w:eastAsia="Courier New" w:hAnsi="Courier New" w:cs="Courier New"/>
-                <w:sz w:val="20"/>
-                <w:szCs w:val="20"/>
-                <w:lang w:val="en-GB"/>
-              </w:rPr>
-              <w:t>cout</w:t>
-            </w:r>
-            <w:proofErr w:type="spellEnd"/>
-            <w:r>
-              <w:rPr>
-                <w:rFonts w:ascii="Courier New" w:eastAsia="Courier New" w:hAnsi="Courier New" w:cs="Courier New"/>
-                <w:sz w:val="20"/>
-                <w:szCs w:val="20"/>
-                <w:lang w:val="en-GB"/>
-              </w:rPr>
-              <w:t xml:space="preserve"> </w:t>
-            </w:r>
-            <w:r>
-              <w:rPr>
-                <w:rFonts w:ascii="Courier New" w:eastAsia="Courier New" w:hAnsi="Courier New" w:cs="Courier New"/>
-                <w:b/>
-                <w:color w:val="000080"/>
-                <w:sz w:val="20"/>
-                <w:szCs w:val="20"/>
-                <w:lang w:val="en-GB"/>
-              </w:rPr>
-              <w:t>&lt;&lt;</w:t>
-            </w:r>
-            <w:r>
-              <w:rPr>
-                <w:rFonts w:ascii="Courier New" w:eastAsia="Courier New" w:hAnsi="Courier New" w:cs="Courier New"/>
-                <w:sz w:val="20"/>
-                <w:szCs w:val="20"/>
-                <w:lang w:val="en-GB"/>
-              </w:rPr>
-              <w:t xml:space="preserve"> </w:t>
-            </w:r>
-            <w:r>
-              <w:rPr>
-                <w:rFonts w:ascii="Courier New" w:eastAsia="Courier New" w:hAnsi="Courier New" w:cs="Courier New"/>
-                <w:color w:val="808080"/>
-                <w:sz w:val="20"/>
-                <w:szCs w:val="20"/>
-                <w:lang w:val="en-GB"/>
-              </w:rPr>
-              <w:t>"===== SUCCESS ====="</w:t>
-            </w:r>
-            <w:r>
-              <w:rPr>
-                <w:rFonts w:ascii="Courier New" w:eastAsia="Courier New" w:hAnsi="Courier New" w:cs="Courier New"/>
-                <w:sz w:val="20"/>
-                <w:szCs w:val="20"/>
-                <w:lang w:val="en-GB"/>
-              </w:rPr>
-              <w:t xml:space="preserve"> </w:t>
-            </w:r>
-            <w:r>
-              <w:rPr>
-                <w:rFonts w:ascii="Courier New" w:eastAsia="Courier New" w:hAnsi="Courier New" w:cs="Courier New"/>
-                <w:b/>
-                <w:color w:val="000080"/>
-                <w:sz w:val="20"/>
-                <w:szCs w:val="20"/>
-                <w:lang w:val="en-GB"/>
-              </w:rPr>
-              <w:t>&lt;&lt;</w:t>
-            </w:r>
-            <w:r>
-              <w:rPr>
-                <w:rFonts w:ascii="Courier New" w:eastAsia="Courier New" w:hAnsi="Courier New" w:cs="Courier New"/>
-                <w:sz w:val="20"/>
-                <w:szCs w:val="20"/>
-                <w:lang w:val="en-GB"/>
-              </w:rPr>
-              <w:t xml:space="preserve"> </w:t>
-            </w:r>
-            <w:proofErr w:type="spellStart"/>
-            <w:proofErr w:type="gramStart"/>
-            <w:r>
-              <w:rPr>
-                <w:rFonts w:ascii="Courier New" w:eastAsia="Courier New" w:hAnsi="Courier New" w:cs="Courier New"/>
-                <w:sz w:val="20"/>
-                <w:szCs w:val="20"/>
-                <w:lang w:val="en-GB"/>
-              </w:rPr>
-              <w:t>endl</w:t>
-            </w:r>
-            <w:proofErr w:type="spellEnd"/>
-            <w:r>
-              <w:rPr>
-                <w:rFonts w:ascii="Courier New" w:eastAsia="Courier New" w:hAnsi="Courier New" w:cs="Courier New"/>
-                <w:b/>
-                <w:color w:val="000080"/>
-                <w:sz w:val="20"/>
-                <w:szCs w:val="20"/>
-                <w:lang w:val="en-GB"/>
-              </w:rPr>
-              <w:t>;</w:t>
-            </w:r>
-            <w:proofErr w:type="gramEnd"/>
-          </w:p>
-          <w:p>
-            <w:pPr>
-              <w:widowControl w:val="0"/>
-              <w:shd w:val="clear" w:color="auto" w:fill="FFFFFF"/>
-              <w:ind w:left="360"/>
-              <w:rPr>
-                <w:rFonts w:ascii="Courier New" w:eastAsia="Courier New" w:hAnsi="Courier New" w:cs="Courier New"/>
-                <w:b/>
-                <w:color w:val="000080"/>
-                <w:sz w:val="20"/>
-                <w:szCs w:val="20"/>
-              </w:rPr>
-            </w:pPr>
-            <w:r>
-              <w:rPr>
-                <w:rFonts w:ascii="Courier New" w:eastAsia="Courier New" w:hAnsi="Courier New" w:cs="Courier New"/>
-                <w:sz w:val="20"/>
-                <w:szCs w:val="20"/>
-                <w:lang w:val="en-GB"/>
-              </w:rPr>
-              <w:tab/>
-            </w:r>
-            <w:proofErr w:type="spellStart"/>
             <w:r>
               <w:rPr>
                 <w:rFonts w:ascii="Courier New" w:eastAsia="Courier New" w:hAnsi="Courier New" w:cs="Courier New"/>
@@ -6327,7 +5294,6 @@
               </w:rPr>
               <w:t>return</w:t>
             </w:r>
-            <w:proofErr w:type="spellEnd"/>
             <w:r>
               <w:rPr>
                 <w:rFonts w:ascii="Courier New" w:eastAsia="Courier New" w:hAnsi="Courier New" w:cs="Courier New"/>
@@ -6396,9 +5362,9 @@
           <w:rtl/>
           <w:lang w:bidi="he-IL"/>
         </w:rPr>
-        <w:t xml:space="preserve">הבדיקה בודקת </w:t>
-      </w:r>
-      <w:proofErr w:type="spellStart"/>
+        <w:lastRenderedPageBreak/>
+        <w:t>הבדיקה בודקת שדיפולטית משקל תהליך הוא 0 ולא</w:t>
+      </w:r>
       <w:r>
         <w:rPr>
           <w:rFonts w:hint="cs"/>
@@ -6406,9 +5372,8 @@
           <w:rtl/>
           <w:lang w:bidi="he-IL"/>
         </w:rPr>
-        <w:t>שדיפולטית</w:t>
-      </w:r>
-      <w:proofErr w:type="spellEnd"/>
+        <w:t>חר</w:t>
+      </w:r>
       <w:r>
         <w:rPr>
           <w:rFonts w:hint="cs"/>
@@ -6416,7 +5381,7 @@
           <w:rtl/>
           <w:lang w:bidi="he-IL"/>
         </w:rPr>
-        <w:t xml:space="preserve"> משקל תהליך הוא 0 ולא</w:t>
+        <w:t xml:space="preserve"> ששינינו את התהליך למשקל 5 </w:t>
       </w:r>
       <w:r>
         <w:rPr>
@@ -6425,50 +5390,12 @@
           <w:rtl/>
           <w:lang w:bidi="he-IL"/>
         </w:rPr>
-        <w:t>חר</w:t>
-      </w:r>
-      <w:r>
-        <w:rPr>
-          <w:rFonts w:hint="cs"/>
-          <w:color w:val="4F81BD" w:themeColor="accent1"/>
-          <w:rtl/>
-          <w:lang w:bidi="he-IL"/>
-        </w:rPr>
-        <w:t xml:space="preserve"> ששינינו את התהליך למשקל 5 </w:t>
-      </w:r>
-      <w:r>
-        <w:rPr>
-          <w:rFonts w:hint="cs"/>
-          <w:color w:val="4F81BD" w:themeColor="accent1"/>
-          <w:rtl/>
-          <w:lang w:bidi="he-IL"/>
-        </w:rPr>
-        <w:t xml:space="preserve">השינוי אכן התרחש על ידי קריאת המערכת </w:t>
-      </w:r>
-      <w:proofErr w:type="spellStart"/>
-      <w:r>
-        <w:rPr>
-          <w:rFonts w:hint="cs"/>
-          <w:color w:val="4F81BD" w:themeColor="accent1"/>
-          <w:rtl/>
-          <w:lang w:bidi="he-IL"/>
-        </w:rPr>
-        <w:t>שממשנו</w:t>
-      </w:r>
-      <w:proofErr w:type="spellEnd"/>
-      <w:r>
-        <w:rPr>
-          <w:rFonts w:hint="cs"/>
-          <w:color w:val="4F81BD" w:themeColor="accent1"/>
-          <w:rtl/>
-          <w:lang w:bidi="he-IL"/>
-        </w:rPr>
-        <w:t>.</w:t>
+        <w:t>השינוי אכן התרחש על ידי קריאת המערכת שממשנו.</w:t>
       </w:r>
     </w:p>
     <w:p>
       <w:pPr>
-        <w:pStyle w:val="Heading1"/>
+        <w:pStyle w:val="1"/>
         <w:bidi/>
         <w:spacing w:before="400" w:after="120"/>
         <w:rPr>
@@ -6480,7 +5407,6 @@
       </w:pPr>
       <w:bookmarkStart w:id="1" w:name="_4y4429vqfinz"/>
       <w:bookmarkEnd w:id="1"/>
-      <w:proofErr w:type="spellStart"/>
       <w:r>
         <w:rPr>
           <w:rFonts w:ascii="Arial" w:eastAsia="Arial" w:hAnsi="Arial" w:cs="Arial"/>
@@ -6489,19 +5415,16 @@
           <w:u w:val="single"/>
           <w:rtl/>
         </w:rPr>
-        <w:lastRenderedPageBreak/>
-        <w:t>חלק</w:t>
-      </w:r>
-      <w:proofErr w:type="spellEnd"/>
+        <w:t xml:space="preserve">חלק </w:t>
+      </w:r>
       <w:r>
         <w:rPr>
           <w:rFonts w:ascii="Arial" w:eastAsia="Arial" w:hAnsi="Arial" w:cs="Arial"/>
           <w:sz w:val="40"/>
           <w:szCs w:val="40"/>
           <w:u w:val="single"/>
-          <w:rtl/>
-        </w:rPr>
-        <w:t xml:space="preserve"> </w:t>
+        </w:rPr>
+        <w:t>2</w:t>
       </w:r>
       <w:r>
         <w:rPr>
@@ -6509,8 +5432,9 @@
           <w:sz w:val="40"/>
           <w:szCs w:val="40"/>
           <w:u w:val="single"/>
-        </w:rPr>
-        <w:t>2</w:t>
+          <w:rtl/>
+        </w:rPr>
+        <w:t xml:space="preserve"> - זימון תהליכים (</w:t>
       </w:r>
       <w:r>
         <w:rPr>
@@ -6518,11 +5442,9 @@
           <w:sz w:val="40"/>
           <w:szCs w:val="40"/>
           <w:u w:val="single"/>
-          <w:rtl/>
-        </w:rPr>
-        <w:t xml:space="preserve"> - </w:t>
-      </w:r>
-      <w:proofErr w:type="spellStart"/>
+        </w:rPr>
+        <w:t>50</w:t>
+      </w:r>
       <w:r>
         <w:rPr>
           <w:rFonts w:ascii="Arial" w:eastAsia="Arial" w:hAnsi="Arial" w:cs="Arial"/>
@@ -6531,81 +5453,7 @@
           <w:u w:val="single"/>
           <w:rtl/>
         </w:rPr>
-        <w:t>זימון</w:t>
-      </w:r>
-      <w:proofErr w:type="spellEnd"/>
-      <w:r>
-        <w:rPr>
-          <w:rFonts w:ascii="Arial" w:eastAsia="Arial" w:hAnsi="Arial" w:cs="Arial"/>
-          <w:sz w:val="40"/>
-          <w:szCs w:val="40"/>
-          <w:u w:val="single"/>
-          <w:rtl/>
-        </w:rPr>
-        <w:t xml:space="preserve"> </w:t>
-      </w:r>
-      <w:proofErr w:type="spellStart"/>
-      <w:r>
-        <w:rPr>
-          <w:rFonts w:ascii="Arial" w:eastAsia="Arial" w:hAnsi="Arial" w:cs="Arial"/>
-          <w:sz w:val="40"/>
-          <w:szCs w:val="40"/>
-          <w:u w:val="single"/>
-          <w:rtl/>
-        </w:rPr>
-        <w:t>תהליכים</w:t>
-      </w:r>
-      <w:proofErr w:type="spellEnd"/>
-      <w:r>
-        <w:rPr>
-          <w:rFonts w:ascii="Arial" w:eastAsia="Arial" w:hAnsi="Arial" w:cs="Arial"/>
-          <w:sz w:val="40"/>
-          <w:szCs w:val="40"/>
-          <w:u w:val="single"/>
-          <w:rtl/>
-        </w:rPr>
-        <w:t xml:space="preserve"> (</w:t>
-      </w:r>
-      <w:r>
-        <w:rPr>
-          <w:rFonts w:ascii="Arial" w:eastAsia="Arial" w:hAnsi="Arial" w:cs="Arial"/>
-          <w:sz w:val="40"/>
-          <w:szCs w:val="40"/>
-          <w:u w:val="single"/>
-        </w:rPr>
-        <w:t>50</w:t>
-      </w:r>
-      <w:r>
-        <w:rPr>
-          <w:rFonts w:ascii="Arial" w:eastAsia="Arial" w:hAnsi="Arial" w:cs="Arial"/>
-          <w:sz w:val="40"/>
-          <w:szCs w:val="40"/>
-          <w:u w:val="single"/>
-          <w:rtl/>
-        </w:rPr>
-        <w:t xml:space="preserve"> </w:t>
-      </w:r>
-      <w:proofErr w:type="spellStart"/>
-      <w:r>
-        <w:rPr>
-          <w:rFonts w:ascii="Arial" w:eastAsia="Arial" w:hAnsi="Arial" w:cs="Arial"/>
-          <w:sz w:val="40"/>
-          <w:szCs w:val="40"/>
-          <w:u w:val="single"/>
-          <w:rtl/>
-        </w:rPr>
-        <w:t>נק</w:t>
-      </w:r>
-      <w:proofErr w:type="spellEnd"/>
-      <w:r>
-        <w:rPr>
-          <w:rFonts w:ascii="Arial" w:eastAsia="Arial" w:hAnsi="Arial" w:cs="Arial"/>
-          <w:sz w:val="40"/>
-          <w:szCs w:val="40"/>
-          <w:u w:val="single"/>
-          <w:rtl/>
-        </w:rPr>
-        <w:t>')</w:t>
+        <w:t xml:space="preserve"> נק')</w:t>
       </w:r>
     </w:p>
     <w:p>
@@ -6959,14 +5807,12 @@
           <w:rFonts w:ascii="Liberation Sans" w:hAnsi="Liberation Sans" w:cs="Liberation Sans"/>
         </w:rPr>
       </w:pPr>
-      <w:proofErr w:type="spellStart"/>
       <w:r>
         <w:rPr>
           <w:rFonts w:ascii="Liberation Sans" w:hAnsi="Liberation Sans" w:cs="Liberation Sans"/>
         </w:rPr>
         <w:t>running→ready</w:t>
       </w:r>
-      <w:proofErr w:type="spellEnd"/>
     </w:p>
     <w:p>
       <w:pPr>
@@ -7103,14 +5949,12 @@
           <w:rFonts w:ascii="Liberation Sans" w:hAnsi="Liberation Sans" w:cs="Liberation Sans"/>
         </w:rPr>
       </w:pPr>
-      <w:proofErr w:type="spellStart"/>
       <w:r>
         <w:rPr>
           <w:rFonts w:ascii="Liberation Sans" w:hAnsi="Liberation Sans" w:cs="Liberation Sans"/>
         </w:rPr>
         <w:t>ready→running</w:t>
       </w:r>
-      <w:proofErr w:type="spellEnd"/>
       <w:r>
         <w:rPr>
           <w:rFonts w:ascii="Liberation Sans" w:hAnsi="Liberation Sans" w:cs="Liberation Sans" w:hint="cs"/>
@@ -7166,7 +6010,6 @@
         </w:rPr>
         <w:t>ליך מתחיל שהוא מסיים אתחול, כלומר נוצר התהליך והוא עובר ל-</w:t>
       </w:r>
-      <w:proofErr w:type="spellStart"/>
       <w:r>
         <w:rPr>
           <w:rFonts w:ascii="Liberation Sans" w:hAnsi="Liberation Sans" w:cs="Liberation Sans"/>
@@ -7175,7 +6018,6 @@
         </w:rPr>
         <w:t>runing</w:t>
       </w:r>
-      <w:proofErr w:type="spellEnd"/>
       <w:r>
         <w:rPr>
           <w:rFonts w:ascii="Liberation Sans" w:hAnsi="Liberation Sans" w:cs="Liberation Sans" w:hint="cs"/>
@@ -7197,14 +6039,12 @@
           <w:rFonts w:ascii="Liberation Sans" w:hAnsi="Liberation Sans" w:cs="Liberation Sans"/>
         </w:rPr>
       </w:pPr>
-      <w:proofErr w:type="spellStart"/>
       <w:r>
         <w:rPr>
           <w:rFonts w:ascii="Liberation Sans" w:hAnsi="Liberation Sans" w:cs="Liberation Sans"/>
         </w:rPr>
         <w:t>running→waiting</w:t>
       </w:r>
-      <w:proofErr w:type="spellEnd"/>
     </w:p>
     <w:p>
       <w:pPr>
@@ -7249,7 +6089,6 @@
         </w:rPr>
         <w:t xml:space="preserve"> ולכן מערכת ההפעלה העבירה אותו למצב </w:t>
       </w:r>
-      <w:proofErr w:type="gramStart"/>
       <w:r>
         <w:rPr>
           <w:rFonts w:ascii="Liberation Sans" w:hAnsi="Liberation Sans" w:cs="Liberation Sans"/>
@@ -7258,7 +6097,6 @@
         </w:rPr>
         <w:t>waiting</w:t>
       </w:r>
-      <w:proofErr w:type="gramEnd"/>
     </w:p>
     <w:p>
       <w:pPr>
@@ -7271,14 +6109,12 @@
           <w:rFonts w:ascii="Liberation Sans" w:hAnsi="Liberation Sans" w:cs="Liberation Sans"/>
         </w:rPr>
       </w:pPr>
-      <w:proofErr w:type="spellStart"/>
       <w:r>
         <w:rPr>
           <w:rFonts w:ascii="Liberation Sans" w:hAnsi="Liberation Sans" w:cs="Liberation Sans"/>
         </w:rPr>
         <w:t>waiting→ready</w:t>
       </w:r>
-      <w:proofErr w:type="spellEnd"/>
     </w:p>
     <w:p>
       <w:pPr>
@@ -7508,35 +6344,7 @@
         <w:rPr>
           <w:rFonts w:ascii="Liberation Sans" w:hAnsi="Liberation Sans" w:cs="Liberation Sans"/>
         </w:rPr>
-        <w:t>RR (</w:t>
-      </w:r>
-      <w:proofErr w:type="spellStart"/>
-      <w:r>
-        <w:rPr>
-          <w:rFonts w:ascii="Liberation Sans" w:hAnsi="Liberation Sans" w:cs="Liberation Sans"/>
-        </w:rPr>
-        <w:t>round</w:t>
-      </w:r>
-      <w:proofErr w:type="spellEnd"/>
-      <w:r>
-        <w:rPr>
-          <w:rFonts w:ascii="Liberation Sans" w:hAnsi="Liberation Sans" w:cs="Liberation Sans"/>
-        </w:rPr>
-        <w:t xml:space="preserve"> </w:t>
-      </w:r>
-      <w:proofErr w:type="spellStart"/>
-      <w:r>
-        <w:rPr>
-          <w:rFonts w:ascii="Liberation Sans" w:hAnsi="Liberation Sans" w:cs="Liberation Sans"/>
-        </w:rPr>
-        <w:t>robin</w:t>
-      </w:r>
-      <w:proofErr w:type="spellEnd"/>
-      <w:r>
-        <w:rPr>
-          <w:rFonts w:ascii="Liberation Sans" w:hAnsi="Liberation Sans" w:cs="Liberation Sans"/>
-        </w:rPr>
-        <w:t>)</w:t>
+        <w:t>RR (round robin)</w:t>
       </w:r>
       <w:r>
         <w:rPr>
@@ -7617,14 +6425,12 @@
         </w:rPr>
         <w:t xml:space="preserve"> </w:t>
       </w:r>
-      <w:proofErr w:type="spellStart"/>
       <w:r>
         <w:rPr>
           <w:rFonts w:ascii="Liberation Sans" w:hAnsi="Liberation Sans" w:cs="Liberation Sans"/>
         </w:rPr>
         <w:t>quantum</w:t>
       </w:r>
-      <w:proofErr w:type="spellEnd"/>
       <w:r>
         <w:rPr>
           <w:rFonts w:ascii="Liberation Sans" w:hAnsi="Liberation Sans" w:cs="Liberation Sans"/>
@@ -7836,14 +6642,12 @@
         </w:rPr>
         <w:t xml:space="preserve"> </w:t>
       </w:r>
-      <w:proofErr w:type="spellStart"/>
       <w:r>
         <w:rPr>
           <w:rFonts w:ascii="Liberation Sans" w:hAnsi="Liberation Sans" w:cs="Liberation Sans"/>
         </w:rPr>
         <w:t>quantum</w:t>
       </w:r>
-      <w:proofErr w:type="spellEnd"/>
       <w:r>
         <w:rPr>
           <w:rFonts w:ascii="Liberation Sans" w:hAnsi="Liberation Sans" w:cs="Liberation Sans"/>
@@ -7928,6 +6732,7 @@
           <w:rtl/>
           <w:lang w:bidi="he-IL"/>
         </w:rPr>
+        <w:lastRenderedPageBreak/>
         <w:t>במידה</w:t>
       </w:r>
       <w:r>
@@ -8165,17 +6970,7 @@
           <w:rtl/>
           <w:lang w:bidi="he-IL"/>
         </w:rPr>
-        <w:t xml:space="preserve">העדיפות להוספת תהליכים בסוף התור נובעת משני סיבות: סיבה ראשונה הינה שהוספת תהליכים בתחילת התור תיצור מצב בו התהליכים בסוף התור לא יקבלו זמן מעבד, כפי </w:t>
-      </w:r>
-      <w:r>
-        <w:rPr>
-          <w:rFonts w:ascii="Liberation Sans" w:hAnsi="Liberation Sans" w:cs="Liberation Sans" w:hint="cs"/>
-          <w:color w:val="4F81BD" w:themeColor="accent1"/>
-          <w:rtl/>
-          <w:lang w:bidi="he-IL"/>
-        </w:rPr>
-        <w:lastRenderedPageBreak/>
-        <w:t>שקראנו לזה בהרצאה "הרעבה". סיבה שנייה הינה הוגנות, שהרי תהליכים שמחכים יותר לזמן מעבד יהיו במקום יותר גבוה בתור.</w:t>
+        <w:t>העדיפות להוספת תהליכים בסוף התור נובעת משני סיבות: סיבה ראשונה הינה שהוספת תהליכים בתחילת התור תיצור מצב בו התהליכים בסוף התור לא יקבלו זמן מעבד, כפי שקראנו לזה בהרצאה "הרעבה". סיבה שנייה הינה הוגנות, שהרי תהליכים שמחכים יותר לזמן מעבד יהיו במקום יותר גבוה בתור.</w:t>
       </w:r>
     </w:p>
     <w:p>
@@ -8190,143 +6985,32 @@
           <w:rFonts w:ascii="Liberation Sans" w:hAnsi="Liberation Sans" w:cs="Liberation Sans"/>
         </w:rPr>
       </w:pPr>
-      <w:proofErr w:type="spellStart"/>
-      <w:r>
-        <w:rPr>
-          <w:rFonts w:ascii="Liberation Sans" w:hAnsi="Liberation Sans" w:cs="Liberation Sans"/>
-          <w:rtl/>
-        </w:rPr>
-        <w:t>בזמן</w:t>
-      </w:r>
-      <w:proofErr w:type="spellEnd"/>
-      <w:r>
-        <w:rPr>
-          <w:rFonts w:ascii="Liberation Sans" w:hAnsi="Liberation Sans" w:cs="Liberation Sans"/>
-          <w:rtl/>
-        </w:rPr>
-        <w:t xml:space="preserve"> </w:t>
-      </w:r>
-      <w:proofErr w:type="spellStart"/>
-      <w:r>
-        <w:rPr>
-          <w:rFonts w:ascii="Liberation Sans" w:hAnsi="Liberation Sans" w:cs="Liberation Sans"/>
-          <w:rtl/>
-        </w:rPr>
-        <w:t>תהליכים</w:t>
-      </w:r>
-      <w:proofErr w:type="spellEnd"/>
-      <w:r>
-        <w:rPr>
-          <w:rFonts w:ascii="Liberation Sans" w:hAnsi="Liberation Sans" w:cs="Liberation Sans"/>
-          <w:rtl/>
-        </w:rPr>
-        <w:t xml:space="preserve"> (</w:t>
-      </w:r>
-      <w:r>
-        <w:rPr>
-          <w:rFonts w:ascii="Liberation Sans" w:hAnsi="Liberation Sans" w:cs="Liberation Sans"/>
-        </w:rPr>
-        <w:t>CFS (</w:t>
-      </w:r>
-      <w:proofErr w:type="spellStart"/>
-      <w:r>
-        <w:rPr>
-          <w:rFonts w:ascii="Liberation Sans" w:hAnsi="Liberation Sans" w:cs="Liberation Sans"/>
-        </w:rPr>
-        <w:t>completely</w:t>
-      </w:r>
-      <w:proofErr w:type="spellEnd"/>
-      <w:r>
-        <w:rPr>
-          <w:rFonts w:ascii="Liberation Sans" w:hAnsi="Liberation Sans" w:cs="Liberation Sans"/>
-        </w:rPr>
-        <w:t xml:space="preserve"> </w:t>
-      </w:r>
-      <w:proofErr w:type="spellStart"/>
-      <w:r>
-        <w:rPr>
-          <w:rFonts w:ascii="Liberation Sans" w:hAnsi="Liberation Sans" w:cs="Liberation Sans"/>
-        </w:rPr>
-        <w:t>fair</w:t>
-      </w:r>
-      <w:proofErr w:type="spellEnd"/>
-      <w:r>
-        <w:rPr>
-          <w:rFonts w:ascii="Liberation Sans" w:hAnsi="Liberation Sans" w:cs="Liberation Sans"/>
-        </w:rPr>
-        <w:t xml:space="preserve"> </w:t>
-      </w:r>
-      <w:proofErr w:type="spellStart"/>
-      <w:r>
-        <w:rPr>
-          <w:rFonts w:ascii="Liberation Sans" w:hAnsi="Liberation Sans" w:cs="Liberation Sans"/>
-        </w:rPr>
-        <w:t>scheduler</w:t>
-      </w:r>
-      <w:proofErr w:type="spellEnd"/>
-      <w:r>
-        <w:rPr>
-          <w:rFonts w:ascii="Liberation Sans" w:hAnsi="Liberation Sans" w:cs="Liberation Sans"/>
-          <w:rtl/>
-        </w:rPr>
-        <w:t xml:space="preserve">, </w:t>
-      </w:r>
-      <w:proofErr w:type="spellStart"/>
-      <w:r>
-        <w:rPr>
-          <w:rFonts w:ascii="Liberation Sans" w:hAnsi="Liberation Sans" w:cs="Liberation Sans"/>
-          <w:rtl/>
-        </w:rPr>
-        <w:t>איזו</w:t>
-      </w:r>
-      <w:proofErr w:type="spellEnd"/>
-      <w:r>
-        <w:rPr>
-          <w:rFonts w:ascii="Liberation Sans" w:hAnsi="Liberation Sans" w:cs="Liberation Sans"/>
-          <w:rtl/>
-        </w:rPr>
-        <w:t xml:space="preserve"> </w:t>
-      </w:r>
-      <w:proofErr w:type="spellStart"/>
-      <w:r>
-        <w:rPr>
-          <w:rFonts w:ascii="Liberation Sans" w:hAnsi="Liberation Sans" w:cs="Liberation Sans"/>
-          <w:rtl/>
-        </w:rPr>
-        <w:t>בעיה</w:t>
-      </w:r>
-      <w:proofErr w:type="spellEnd"/>
-      <w:r>
-        <w:rPr>
-          <w:rFonts w:ascii="Liberation Sans" w:hAnsi="Liberation Sans" w:cs="Liberation Sans"/>
-          <w:rtl/>
-        </w:rPr>
-        <w:t xml:space="preserve"> </w:t>
-      </w:r>
-      <w:proofErr w:type="spellStart"/>
-      <w:r>
-        <w:rPr>
-          <w:rFonts w:ascii="Liberation Sans" w:hAnsi="Liberation Sans" w:cs="Liberation Sans"/>
-          <w:rtl/>
-        </w:rPr>
-        <w:t>פותרת</w:t>
-      </w:r>
-      <w:proofErr w:type="spellEnd"/>
-      <w:r>
-        <w:rPr>
-          <w:rFonts w:ascii="Liberation Sans" w:hAnsi="Liberation Sans" w:cs="Liberation Sans"/>
-          <w:rtl/>
-        </w:rPr>
-        <w:t xml:space="preserve"> ה </w:t>
-      </w:r>
-      <w:proofErr w:type="spellStart"/>
+      <w:r>
+        <w:rPr>
+          <w:rFonts w:ascii="Liberation Sans" w:hAnsi="Liberation Sans" w:cs="Liberation Sans"/>
+          <w:rtl/>
+        </w:rPr>
+        <w:t>בזמן תהליכים (</w:t>
+      </w:r>
+      <w:r>
+        <w:rPr>
+          <w:rFonts w:ascii="Liberation Sans" w:hAnsi="Liberation Sans" w:cs="Liberation Sans"/>
+        </w:rPr>
+        <w:t>CFS (completely fair scheduler</w:t>
+      </w:r>
+      <w:r>
+        <w:rPr>
+          <w:rFonts w:ascii="Liberation Sans" w:hAnsi="Liberation Sans" w:cs="Liberation Sans"/>
+          <w:rtl/>
+        </w:rPr>
+        <w:t xml:space="preserve">, איזו בעיה פותרת ה </w:t>
+      </w:r>
       <w:r>
         <w:rPr>
           <w:rFonts w:ascii="Liberation Sans" w:hAnsi="Liberation Sans" w:cs="Liberation Sans"/>
         </w:rPr>
         <w:t>min_granularity</w:t>
       </w:r>
-      <w:proofErr w:type="spellEnd"/>
       <w:r>
         <w:rPr>
           <w:rFonts w:ascii="Liberation Sans" w:hAnsi="Liberation Sans" w:cs="Liberation Sans"/>
@@ -8350,7 +7034,6 @@
         </w:rPr>
         <w:t xml:space="preserve">הפרמטר </w:t>
       </w:r>
-      <w:proofErr w:type="spellStart"/>
       <w:r>
         <w:rPr>
           <w:rFonts w:ascii="Liberation Sans" w:hAnsi="Liberation Sans" w:cs="Liberation Sans"/>
@@ -8359,7 +7042,6 @@
         </w:rPr>
         <w:t>min_granularity</w:t>
       </w:r>
-      <w:proofErr w:type="spellEnd"/>
       <w:r>
         <w:rPr>
           <w:rFonts w:ascii="Liberation Sans" w:hAnsi="Liberation Sans" w:cs="Liberation Sans" w:hint="cs"/>
@@ -8638,28 +7320,12 @@
         </w:rPr>
         <w:t xml:space="preserve"> </w:t>
       </w:r>
-      <w:proofErr w:type="spellStart"/>
-      <w:r>
-        <w:rPr>
-          <w:rFonts w:ascii="Liberation Sans" w:hAnsi="Liberation Sans" w:cs="Liberation Sans"/>
-        </w:rPr>
-        <w:t>batch</w:t>
-      </w:r>
-      <w:proofErr w:type="spellEnd"/>
-      <w:r>
-        <w:rPr>
-          <w:rFonts w:ascii="Liberation Sans" w:hAnsi="Liberation Sans" w:cs="Liberation Sans"/>
-        </w:rPr>
-        <w:t xml:space="preserve"> </w:t>
-      </w:r>
-      <w:proofErr w:type="spellStart"/>
-      <w:r>
-        <w:rPr>
-          <w:rFonts w:ascii="Liberation Sans" w:hAnsi="Liberation Sans" w:cs="Liberation Sans"/>
-        </w:rPr>
-        <w:t>scheduling</w:t>
-      </w:r>
-      <w:proofErr w:type="spellEnd"/>
+      <w:r>
+        <w:rPr>
+          <w:rFonts w:ascii="Liberation Sans" w:hAnsi="Liberation Sans" w:cs="Liberation Sans"/>
+        </w:rPr>
+        <w:t>batch scheduling</w:t>
+      </w:r>
       <w:r>
         <w:rPr>
           <w:rFonts w:ascii="Liberation Sans" w:hAnsi="Liberation Sans" w:cs="Liberation Sans"/>
@@ -8813,42 +7479,12 @@
         </w:rPr>
         <w:t>RR (</w:t>
       </w:r>
-      <w:proofErr w:type="spellStart"/>
-      <w:r>
-        <w:rPr>
-          <w:rFonts w:ascii="Liberation Sans" w:hAnsi="Liberation Sans" w:cs="Liberation Sans"/>
-        </w:rPr>
-        <w:t>round</w:t>
-      </w:r>
-      <w:proofErr w:type="spellEnd"/>
-      <w:r>
-        <w:rPr>
-          <w:rFonts w:ascii="Liberation Sans" w:hAnsi="Liberation Sans" w:cs="Liberation Sans"/>
-        </w:rPr>
-        <w:t xml:space="preserve"> </w:t>
-      </w:r>
-      <w:proofErr w:type="spellStart"/>
-      <w:r>
-        <w:rPr>
-          <w:rFonts w:ascii="Liberation Sans" w:hAnsi="Liberation Sans" w:cs="Liberation Sans"/>
-        </w:rPr>
-        <w:t>robin</w:t>
-      </w:r>
-      <w:proofErr w:type="spellEnd"/>
-      <w:r>
-        <w:rPr>
-          <w:rFonts w:ascii="Liberation Sans" w:hAnsi="Liberation Sans" w:cs="Liberation Sans"/>
-        </w:rPr>
-        <w:t xml:space="preserve">) </w:t>
-      </w:r>
-      <w:proofErr w:type="spellStart"/>
-      <w:r>
-        <w:rPr>
-          <w:rFonts w:ascii="Liberation Sans" w:hAnsi="Liberation Sans" w:cs="Liberation Sans"/>
-        </w:rPr>
-        <w:t>algorithm</w:t>
-      </w:r>
-      <w:proofErr w:type="spellEnd"/>
+      <w:r>
+        <w:rPr>
+          <w:rFonts w:ascii="Liberation Sans" w:hAnsi="Liberation Sans" w:cs="Liberation Sans"/>
+        </w:rPr>
+        <w:t>round robin) algorithm</w:t>
+      </w:r>
     </w:p>
     <w:p>
       <w:pPr>
@@ -8867,17 +7503,8 @@
           <w:rFonts w:ascii="Liberation Sans" w:hAnsi="Liberation Sans" w:cs="Liberation Sans"/>
           <w:lang w:val="en-US"/>
         </w:rPr>
-        <w:t xml:space="preserve">FCFS (first come first serve) </w:t>
-      </w:r>
-      <w:proofErr w:type="gramStart"/>
-      <w:r>
-        <w:rPr>
-          <w:rFonts w:ascii="Liberation Sans" w:hAnsi="Liberation Sans" w:cs="Liberation Sans"/>
-          <w:lang w:val="en-US"/>
-        </w:rPr>
-        <w:t>algorithm</w:t>
-      </w:r>
-      <w:proofErr w:type="gramEnd"/>
+        <w:t>FCFS (first come first serve) algorithm</w:t>
+      </w:r>
     </w:p>
     <w:p>
       <w:pPr>
@@ -8896,65 +7523,8 @@
           <w:rFonts w:ascii="Liberation Sans" w:hAnsi="Liberation Sans" w:cs="Liberation Sans"/>
           <w:highlight w:val="yellow"/>
         </w:rPr>
-        <w:t>SJF (</w:t>
-      </w:r>
-      <w:proofErr w:type="spellStart"/>
-      <w:r>
-        <w:rPr>
-          <w:rFonts w:ascii="Liberation Sans" w:hAnsi="Liberation Sans" w:cs="Liberation Sans"/>
-          <w:highlight w:val="yellow"/>
-        </w:rPr>
-        <w:t>shortest</w:t>
-      </w:r>
-      <w:proofErr w:type="spellEnd"/>
-      <w:r>
-        <w:rPr>
-          <w:rFonts w:ascii="Liberation Sans" w:hAnsi="Liberation Sans" w:cs="Liberation Sans"/>
-          <w:highlight w:val="yellow"/>
-        </w:rPr>
-        <w:t xml:space="preserve"> </w:t>
-      </w:r>
-      <w:proofErr w:type="spellStart"/>
-      <w:r>
-        <w:rPr>
-          <w:rFonts w:ascii="Liberation Sans" w:hAnsi="Liberation Sans" w:cs="Liberation Sans"/>
-          <w:highlight w:val="yellow"/>
-        </w:rPr>
-        <w:t>job</w:t>
-      </w:r>
-      <w:proofErr w:type="spellEnd"/>
-      <w:r>
-        <w:rPr>
-          <w:rFonts w:ascii="Liberation Sans" w:hAnsi="Liberation Sans" w:cs="Liberation Sans"/>
-          <w:highlight w:val="yellow"/>
-        </w:rPr>
-        <w:t xml:space="preserve"> </w:t>
-      </w:r>
-      <w:proofErr w:type="spellStart"/>
-      <w:r>
-        <w:rPr>
-          <w:rFonts w:ascii="Liberation Sans" w:hAnsi="Liberation Sans" w:cs="Liberation Sans"/>
-          <w:highlight w:val="yellow"/>
-        </w:rPr>
-        <w:t>first</w:t>
-      </w:r>
-      <w:proofErr w:type="spellEnd"/>
-      <w:r>
-        <w:rPr>
-          <w:rFonts w:ascii="Liberation Sans" w:hAnsi="Liberation Sans" w:cs="Liberation Sans"/>
-          <w:highlight w:val="yellow"/>
-        </w:rPr>
-        <w:t xml:space="preserve">) </w:t>
-      </w:r>
-      <w:proofErr w:type="spellStart"/>
-      <w:r>
-        <w:rPr>
-          <w:rFonts w:ascii="Liberation Sans" w:hAnsi="Liberation Sans" w:cs="Liberation Sans"/>
-          <w:highlight w:val="yellow"/>
-        </w:rPr>
-        <w:t>algorithm</w:t>
-      </w:r>
-      <w:proofErr w:type="spellEnd"/>
+        <w:t>SJF (shortest job first) algorithm</w:t>
+      </w:r>
     </w:p>
     <w:p>
       <w:pPr>
@@ -8971,30 +7541,8 @@
         <w:rPr>
           <w:rFonts w:ascii="Liberation Sans" w:hAnsi="Liberation Sans" w:cs="Liberation Sans"/>
         </w:rPr>
-        <w:t xml:space="preserve">EASY (FCFS + </w:t>
-      </w:r>
-      <w:proofErr w:type="spellStart"/>
-      <w:r>
-        <w:rPr>
-          <w:rFonts w:ascii="Liberation Sans" w:hAnsi="Liberation Sans" w:cs="Liberation Sans"/>
-        </w:rPr>
-        <w:t>back-filling</w:t>
-      </w:r>
-      <w:proofErr w:type="spellEnd"/>
-      <w:r>
-        <w:rPr>
-          <w:rFonts w:ascii="Liberation Sans" w:hAnsi="Liberation Sans" w:cs="Liberation Sans"/>
-        </w:rPr>
-        <w:t xml:space="preserve">) </w:t>
-      </w:r>
-      <w:proofErr w:type="spellStart"/>
-      <w:r>
-        <w:rPr>
-          <w:rFonts w:ascii="Liberation Sans" w:hAnsi="Liberation Sans" w:cs="Liberation Sans"/>
-        </w:rPr>
-        <w:t>algorithm</w:t>
-      </w:r>
-      <w:proofErr w:type="spellEnd"/>
+        <w:t>EASY (FCFS + back-filling) algorithm</w:t>
+      </w:r>
     </w:p>
     <w:p>
       <w:pPr>
@@ -10422,7 +8970,7 @@
     </w:p>
     <w:tbl>
       <w:tblPr>
-        <w:tblStyle w:val="TableGrid"/>
+        <w:tblStyle w:val="aa"/>
         <w:bidiVisual/>
         <w:tblW w:w="0" w:type="auto"/>
         <w:tblLook w:val="04A0" w:firstRow="1" w:lastRow="0" w:firstColumn="1" w:lastColumn="0" w:noHBand="0" w:noVBand="1"/>
@@ -11036,7 +9584,7 @@
     </w:p>
     <w:tbl>
       <w:tblPr>
-        <w:tblStyle w:val="TableGrid"/>
+        <w:tblStyle w:val="aa"/>
         <w:bidiVisual/>
         <w:tblW w:w="0" w:type="auto"/>
         <w:tblLook w:val="04A0" w:firstRow="1" w:lastRow="0" w:firstColumn="1" w:lastColumn="0" w:noHBand="0" w:noVBand="1"/>
@@ -11684,7 +10232,7 @@
     </w:p>
     <w:tbl>
       <w:tblPr>
-        <w:tblStyle w:val="TableGrid"/>
+        <w:tblStyle w:val="aa"/>
         <w:bidiVisual/>
         <w:tblW w:w="0" w:type="auto"/>
         <w:tblLook w:val="04A0" w:firstRow="1" w:lastRow="0" w:firstColumn="1" w:lastColumn="0" w:noHBand="0" w:noVBand="1"/>
@@ -12277,7 +10825,6 @@
           <w:rtl/>
           <w:lang w:bidi="he-IL"/>
         </w:rPr>
-        <w:lastRenderedPageBreak/>
         <w:t>במערכת</w:t>
       </w:r>
       <w:r>
@@ -12637,27 +11184,7 @@
           <w:rtl/>
           <w:lang w:bidi="he-IL"/>
         </w:rPr>
-        <w:t xml:space="preserve"> </w:t>
-      </w:r>
-      <w:proofErr w:type="spellStart"/>
-      <w:r>
-        <w:rPr>
-          <w:rFonts w:ascii="Liberation Sans" w:hAnsi="Liberation Sans" w:cs="Liberation Sans" w:hint="cs"/>
-          <w:color w:val="4F81BD" w:themeColor="accent1"/>
-          <w:rtl/>
-          <w:lang w:bidi="he-IL"/>
-        </w:rPr>
-        <w:t>יתן</w:t>
-      </w:r>
-      <w:proofErr w:type="spellEnd"/>
-      <w:r>
-        <w:rPr>
-          <w:rFonts w:ascii="Liberation Sans" w:hAnsi="Liberation Sans" w:cs="Liberation Sans" w:hint="cs"/>
-          <w:color w:val="4F81BD" w:themeColor="accent1"/>
-          <w:rtl/>
-          <w:lang w:bidi="he-IL"/>
-        </w:rPr>
-        <w:t xml:space="preserve"> לנו את זמן </w:t>
+        <w:t xml:space="preserve"> יתן לנו את זמן </w:t>
       </w:r>
       <w:r>
         <w:rPr>
@@ -13784,7 +12311,7 @@
         <w:rFonts w:ascii="Arial" w:eastAsia="Arial" w:hAnsi="Arial" w:cs="Arial"/>
         <w:sz w:val="22"/>
         <w:szCs w:val="22"/>
-        <w:lang w:val="he-IL" w:eastAsia="en-IL" w:bidi="ar-SA"/>
+        <w:lang w:val="he-IL" w:bidi="ar-SA"/>
       </w:rPr>
     </w:rPrDefault>
     <w:pPrDefault>
@@ -14171,17 +12698,17 @@
     <w:lsdException w:name="Unresolved Mention" w:semiHidden="1" w:unhideWhenUsed="1"/>
     <w:lsdException w:name="Smart Link" w:semiHidden="1" w:unhideWhenUsed="1"/>
   </w:latentStyles>
-  <w:style w:type="paragraph" w:default="1" w:styleId="Normal">
+  <w:style w:type="paragraph" w:default="1" w:styleId="a">
     <w:name w:val="Normal"/>
     <w:qFormat/>
     <w:pPr>
       <w:spacing w:line="276" w:lineRule="auto"/>
     </w:pPr>
   </w:style>
-  <w:style w:type="paragraph" w:styleId="Heading1">
+  <w:style w:type="paragraph" w:styleId="1">
     <w:name w:val="heading 1"/>
-    <w:basedOn w:val="Normal"/>
-    <w:next w:val="Normal"/>
+    <w:basedOn w:val="a"/>
+    <w:next w:val="a"/>
     <w:uiPriority w:val="9"/>
     <w:qFormat/>
     <w:pPr>
@@ -14196,10 +12723,10 @@
       <w:szCs w:val="32"/>
     </w:rPr>
   </w:style>
-  <w:style w:type="paragraph" w:styleId="Heading2">
+  <w:style w:type="paragraph" w:styleId="2">
     <w:name w:val="heading 2"/>
-    <w:basedOn w:val="Normal"/>
-    <w:next w:val="Normal"/>
+    <w:basedOn w:val="a"/>
+    <w:next w:val="a"/>
     <w:uiPriority w:val="9"/>
     <w:semiHidden/>
     <w:unhideWhenUsed/>
@@ -14217,10 +12744,10 @@
       <w:szCs w:val="26"/>
     </w:rPr>
   </w:style>
-  <w:style w:type="paragraph" w:styleId="Heading3">
+  <w:style w:type="paragraph" w:styleId="3">
     <w:name w:val="heading 3"/>
-    <w:basedOn w:val="Normal"/>
-    <w:next w:val="Normal"/>
+    <w:basedOn w:val="a"/>
+    <w:next w:val="a"/>
     <w:uiPriority w:val="9"/>
     <w:semiHidden/>
     <w:unhideWhenUsed/>
@@ -14239,10 +12766,10 @@
       <w:szCs w:val="24"/>
     </w:rPr>
   </w:style>
-  <w:style w:type="paragraph" w:styleId="Heading4">
+  <w:style w:type="paragraph" w:styleId="4">
     <w:name w:val="heading 4"/>
-    <w:basedOn w:val="Normal"/>
-    <w:next w:val="Normal"/>
+    <w:basedOn w:val="a"/>
+    <w:next w:val="a"/>
     <w:uiPriority w:val="9"/>
     <w:semiHidden/>
     <w:unhideWhenUsed/>
@@ -14259,10 +12786,10 @@
       <w:u w:val="single"/>
     </w:rPr>
   </w:style>
-  <w:style w:type="paragraph" w:styleId="Heading5">
+  <w:style w:type="paragraph" w:styleId="5">
     <w:name w:val="heading 5"/>
-    <w:basedOn w:val="Normal"/>
-    <w:next w:val="Normal"/>
+    <w:basedOn w:val="a"/>
+    <w:next w:val="a"/>
     <w:uiPriority w:val="9"/>
     <w:semiHidden/>
     <w:unhideWhenUsed/>
@@ -14278,10 +12805,10 @@
       <w:color w:val="666666"/>
     </w:rPr>
   </w:style>
-  <w:style w:type="paragraph" w:styleId="Heading6">
+  <w:style w:type="paragraph" w:styleId="6">
     <w:name w:val="heading 6"/>
-    <w:basedOn w:val="Normal"/>
-    <w:next w:val="Normal"/>
+    <w:basedOn w:val="a"/>
+    <w:next w:val="a"/>
     <w:uiPriority w:val="9"/>
     <w:semiHidden/>
     <w:unhideWhenUsed/>
@@ -14298,13 +12825,13 @@
       <w:color w:val="666666"/>
     </w:rPr>
   </w:style>
-  <w:style w:type="character" w:default="1" w:styleId="DefaultParagraphFont">
+  <w:style w:type="character" w:default="1" w:styleId="a0">
     <w:name w:val="Default Paragraph Font"/>
     <w:uiPriority w:val="1"/>
     <w:semiHidden/>
     <w:unhideWhenUsed/>
   </w:style>
-  <w:style w:type="table" w:default="1" w:styleId="TableNormal">
+  <w:style w:type="table" w:default="1" w:styleId="a1">
     <w:name w:val="Normal Table"/>
     <w:uiPriority w:val="99"/>
     <w:semiHidden/>
@@ -14319,7 +12846,7 @@
       </w:tblCellMar>
     </w:tblPr>
   </w:style>
-  <w:style w:type="numbering" w:default="1" w:styleId="NoList">
+  <w:style w:type="numbering" w:default="1" w:styleId="a2">
     <w:name w:val="No List"/>
     <w:uiPriority w:val="99"/>
     <w:semiHidden/>
@@ -14327,7 +12854,7 @@
   </w:style>
   <w:style w:type="character" w:styleId="Hyperlink">
     <w:name w:val="Hyperlink"/>
-    <w:basedOn w:val="DefaultParagraphFont"/>
+    <w:basedOn w:val="a0"/>
     <w:uiPriority w:val="99"/>
     <w:unhideWhenUsed/>
     <w:rsid w:val="00193B5D"/>
@@ -14338,8 +12865,8 @@
   </w:style>
   <w:style w:type="paragraph" w:customStyle="1" w:styleId="Heading">
     <w:name w:val="Heading"/>
-    <w:basedOn w:val="Normal"/>
-    <w:next w:val="BodyText"/>
+    <w:basedOn w:val="a"/>
+    <w:next w:val="a3"/>
     <w:qFormat/>
     <w:pPr>
       <w:keepNext/>
@@ -14351,20 +12878,20 @@
       <w:szCs w:val="28"/>
     </w:rPr>
   </w:style>
-  <w:style w:type="paragraph" w:styleId="BodyText">
+  <w:style w:type="paragraph" w:styleId="a3">
     <w:name w:val="Body Text"/>
-    <w:basedOn w:val="Normal"/>
+    <w:basedOn w:val="a"/>
     <w:pPr>
       <w:spacing w:after="140"/>
     </w:pPr>
   </w:style>
-  <w:style w:type="paragraph" w:styleId="List">
+  <w:style w:type="paragraph" w:styleId="a4">
     <w:name w:val="List"/>
-    <w:basedOn w:val="BodyText"/>
+    <w:basedOn w:val="a3"/>
   </w:style>
-  <w:style w:type="paragraph" w:styleId="Caption">
+  <w:style w:type="paragraph" w:styleId="a5">
     <w:name w:val="caption"/>
-    <w:basedOn w:val="Normal"/>
+    <w:basedOn w:val="a"/>
     <w:qFormat/>
     <w:pPr>
       <w:suppressLineNumbers/>
@@ -14379,16 +12906,16 @@
   </w:style>
   <w:style w:type="paragraph" w:customStyle="1" w:styleId="Index">
     <w:name w:val="Index"/>
-    <w:basedOn w:val="Normal"/>
+    <w:basedOn w:val="a"/>
     <w:qFormat/>
     <w:pPr>
       <w:suppressLineNumbers/>
     </w:pPr>
   </w:style>
-  <w:style w:type="paragraph" w:styleId="Title">
+  <w:style w:type="paragraph" w:styleId="a6">
     <w:name w:val="Title"/>
-    <w:basedOn w:val="Normal"/>
-    <w:next w:val="Normal"/>
+    <w:basedOn w:val="a"/>
+    <w:next w:val="a"/>
     <w:uiPriority w:val="10"/>
     <w:qFormat/>
     <w:pPr>
@@ -14401,10 +12928,10 @@
       <w:szCs w:val="42"/>
     </w:rPr>
   </w:style>
-  <w:style w:type="paragraph" w:styleId="Subtitle">
+  <w:style w:type="paragraph" w:styleId="a7">
     <w:name w:val="Subtitle"/>
-    <w:basedOn w:val="Normal"/>
-    <w:next w:val="Normal"/>
+    <w:basedOn w:val="a"/>
+    <w:next w:val="a"/>
     <w:uiPriority w:val="11"/>
     <w:qFormat/>
     <w:pPr>
@@ -14420,9 +12947,9 @@
       <w:szCs w:val="26"/>
     </w:rPr>
   </w:style>
-  <w:style w:type="paragraph" w:styleId="ListParagraph">
+  <w:style w:type="paragraph" w:styleId="a8">
     <w:name w:val="List Paragraph"/>
-    <w:basedOn w:val="Normal"/>
+    <w:basedOn w:val="a"/>
     <w:uiPriority w:val="34"/>
     <w:qFormat/>
     <w:rsid w:val="00193B5D"/>
@@ -14431,9 +12958,9 @@
       <w:contextualSpacing/>
     </w:pPr>
   </w:style>
-  <w:style w:type="character" w:styleId="UnresolvedMention">
+  <w:style w:type="character" w:styleId="a9">
     <w:name w:val="Unresolved Mention"/>
-    <w:basedOn w:val="DefaultParagraphFont"/>
+    <w:basedOn w:val="a0"/>
     <w:uiPriority w:val="99"/>
     <w:semiHidden/>
     <w:unhideWhenUsed/>
@@ -14445,7 +12972,7 @@
   </w:style>
   <w:style w:type="character" w:styleId="FollowedHyperlink">
     <w:name w:val="FollowedHyperlink"/>
-    <w:basedOn w:val="DefaultParagraphFont"/>
+    <w:basedOn w:val="a0"/>
     <w:uiPriority w:val="99"/>
     <w:semiHidden/>
     <w:unhideWhenUsed/>
@@ -14455,10 +12982,10 @@
       <w:u w:val="single"/>
     </w:rPr>
   </w:style>
-  <w:style w:type="paragraph" w:styleId="HTMLPreformatted">
+  <w:style w:type="paragraph" w:styleId="HTML">
     <w:name w:val="HTML Preformatted"/>
-    <w:basedOn w:val="Normal"/>
-    <w:link w:val="HTMLPreformattedChar"/>
+    <w:basedOn w:val="a"/>
+    <w:link w:val="HTML0"/>
     <w:uiPriority w:val="99"/>
     <w:semiHidden/>
     <w:unhideWhenUsed/>
@@ -14492,10 +13019,10 @@
       <w:lang w:val="en-US" w:eastAsia="en-US" w:bidi="he-IL"/>
     </w:rPr>
   </w:style>
-  <w:style w:type="character" w:customStyle="1" w:styleId="HTMLPreformattedChar">
-    <w:name w:val="HTML Preformatted Char"/>
-    <w:basedOn w:val="DefaultParagraphFont"/>
-    <w:link w:val="HTMLPreformatted"/>
+  <w:style w:type="character" w:customStyle="1" w:styleId="HTML0">
+    <w:name w:val="HTML מעוצב מראש תו"/>
+    <w:basedOn w:val="a0"/>
+    <w:link w:val="HTML"/>
     <w:uiPriority w:val="99"/>
     <w:semiHidden/>
     <w:rsid w:val="00E95C1D"/>
@@ -14508,7 +13035,7 @@
   </w:style>
   <w:style w:type="character" w:styleId="HTMLCode">
     <w:name w:val="HTML Code"/>
-    <w:basedOn w:val="DefaultParagraphFont"/>
+    <w:basedOn w:val="a0"/>
     <w:uiPriority w:val="99"/>
     <w:semiHidden/>
     <w:unhideWhenUsed/>
@@ -14519,9 +13046,9 @@
       <w:szCs w:val="20"/>
     </w:rPr>
   </w:style>
-  <w:style w:type="table" w:styleId="TableGrid">
+  <w:style w:type="table" w:styleId="aa">
     <w:name w:val="Table Grid"/>
-    <w:basedOn w:val="TableNormal"/>
+    <w:basedOn w:val="a1"/>
     <w:uiPriority w:val="39"/>
     <w:rsid w:val="00FD781B"/>
     <w:tblPr>

</xml_diff>

<commit_message>
explained what make oldconfig expects to get in DRY part
</commit_message>
<xml_diff>
--- a/hw2/dry/206200305_325172351.docx
+++ b/hw2/dry/206200305_325172351.docx
@@ -1190,14 +1190,7 @@
           <w:rtl/>
           <w:lang w:bidi="he-IL"/>
         </w:rPr>
-        <w:t>הפק</w:t>
-      </w:r>
-      <w:r>
-        <w:rPr>
-          <w:rtl/>
-          <w:lang w:bidi="he-IL"/>
-        </w:rPr>
-        <w:t>ודה</w:t>
+        <w:t>הפקודה</w:t>
       </w:r>
       <w:r>
         <w:rPr>
@@ -1449,23 +1442,58 @@
           <w:rtl/>
           <w:lang w:val="en-US" w:bidi="he-IL"/>
         </w:rPr>
-        <w:t xml:space="preserve"> לבד, הפקודה לא רצה מכיוון שהיא אמרה שהיא מצפה לארגומנטים. כאשר אנו משתמשים ב-</w:t>
-      </w:r>
-      <w:r>
-        <w:t xml:space="preserve"> </w:t>
-      </w:r>
-      <w:r>
-        <w:rPr>
+        <w:t xml:space="preserve"> לבד, הפקודה לא רצה מכיוון שהיא אמרה שהיא מצפה ל</w:t>
+      </w:r>
+      <w:r>
+        <w:rPr>
+          <w:rFonts w:hint="cs"/>
+          <w:color w:val="548DD4" w:themeColor="text2" w:themeTint="99"/>
+          <w:rtl/>
+          <w:lang w:val="en-US" w:bidi="he-IL"/>
+        </w:rPr>
+        <w:t>תשובות מהמשתמש לגביי האם להעביר קונפיגורציות שונות מה</w:t>
+      </w:r>
+      <w:r>
+        <w:rPr>
+          <w:rFonts w:hint="cs"/>
           <w:color w:val="548DD4" w:themeColor="text2" w:themeTint="99"/>
           <w:lang w:val="en-US" w:bidi="he-IL"/>
         </w:rPr>
-        <w:t>yes</w:t>
+        <w:t>KERNEK</w:t>
+      </w:r>
+      <w:r>
+        <w:rPr>
+          <w:rFonts w:hint="cs"/>
+          <w:color w:val="548DD4" w:themeColor="text2" w:themeTint="99"/>
+          <w:rtl/>
+          <w:lang w:val="en-US" w:bidi="he-IL"/>
+        </w:rPr>
+        <w:t xml:space="preserve"> הישן.</w:t>
+      </w:r>
+      <w:r>
+        <w:rPr>
+          <w:rFonts w:hint="cs"/>
+          <w:color w:val="548DD4" w:themeColor="text2" w:themeTint="99"/>
+          <w:rtl/>
+          <w:lang w:val="en-US" w:bidi="he-IL"/>
+        </w:rPr>
+        <w:t xml:space="preserve"> כאשר אנו משתמשים ב-</w:t>
+      </w:r>
+      <w:r>
+        <w:t xml:space="preserve"> </w:t>
       </w:r>
       <w:r>
         <w:rPr>
           <w:color w:val="548DD4" w:themeColor="text2" w:themeTint="99"/>
           <w:lang w:val="en-US" w:bidi="he-IL"/>
         </w:rPr>
+        <w:t>yes</w:t>
+      </w:r>
+      <w:r>
+        <w:rPr>
+          <w:color w:val="548DD4" w:themeColor="text2" w:themeTint="99"/>
+          <w:lang w:val="en-US" w:bidi="he-IL"/>
+        </w:rPr>
         <w:t xml:space="preserve"> ' '</w:t>
       </w:r>
       <w:r>
@@ -1539,7 +1567,33 @@
           <w:rtl/>
           <w:lang w:bidi="he-IL"/>
         </w:rPr>
-        <w:t xml:space="preserve"> ובכך אנו מעבירים ארגומנטים לפקודה.</w:t>
+        <w:t xml:space="preserve"> ובכך אנו </w:t>
+      </w:r>
+      <w:r>
+        <w:rPr>
+          <w:rFonts w:hint="cs"/>
+          <w:color w:val="548DD4" w:themeColor="text2" w:themeTint="99"/>
+          <w:rtl/>
+          <w:lang w:val="en-US" w:bidi="he-IL"/>
+        </w:rPr>
+        <w:t>כאילו עונים ל</w:t>
+      </w:r>
+      <w:r>
+        <w:rPr>
+          <w:rFonts w:hint="cs"/>
+          <w:color w:val="548DD4" w:themeColor="text2" w:themeTint="99"/>
+          <w:lang w:val="en-US" w:bidi="he-IL"/>
+        </w:rPr>
+        <w:t>TERMINAL</w:t>
+      </w:r>
+      <w:r>
+        <w:rPr>
+          <w:rFonts w:hint="cs"/>
+          <w:color w:val="548DD4" w:themeColor="text2" w:themeTint="99"/>
+          <w:rtl/>
+          <w:lang w:val="en-US" w:bidi="he-IL"/>
+        </w:rPr>
+        <w:t xml:space="preserve"> ועוברים לו 'כן' להכל.</w:t>
       </w:r>
     </w:p>
     <w:p>
@@ -2364,14 +2418,7 @@
                 <w:rFonts w:ascii="Consolas" w:eastAsia="Consolas" w:hAnsi="Consolas" w:cs="Consolas"/>
                 <w:lang w:val="en-GB"/>
               </w:rPr>
-              <w:t xml:space="preserve"> do</w:t>
-            </w:r>
-            <w:r>
-              <w:rPr>
-                <w:rFonts w:ascii="Consolas" w:eastAsia="Consolas" w:hAnsi="Consolas" w:cs="Consolas"/>
-                <w:lang w:val="en-GB"/>
-              </w:rPr>
-              <w:t>_execve(getname_kernel(init_filename),</w:t>
+              <w:t xml:space="preserve"> do_execve(getname_kernel(init_filename),</w:t>
             </w:r>
             <w:r>
               <w:rPr>
@@ -2992,7 +3039,7 @@
           <w:color w:val="548DD4" w:themeColor="text2" w:themeTint="99"/>
           <w:sz w:val="20"/>
           <w:szCs w:val="20"/>
-          <w:lang w:val="en-US" w:eastAsia="en-US" w:bidi="he-IL"/>
+          <w:lang w:val="en-US" w:bidi="he-IL"/>
         </w:rPr>
       </w:pPr>
       <w:r>
@@ -3002,7 +3049,7 @@
           <w:sz w:val="20"/>
           <w:szCs w:val="20"/>
           <w:bdr w:val="none" w:sz="0" w:space="0" w:color="auto" w:frame="1"/>
-          <w:lang w:val="en-US" w:eastAsia="en-US" w:bidi="he-IL"/>
+          <w:lang w:val="en-US" w:bidi="he-IL"/>
         </w:rPr>
         <w:t>implicit declaration of function ‘execve’</w:t>
       </w:r>
@@ -3380,7 +3427,6 @@
         <w:bidi/>
         <w:ind w:left="720"/>
         <w:rPr>
-          <w:rFonts w:hint="cs"/>
           <w:color w:val="4F81BD" w:themeColor="accent1"/>
           <w:rtl/>
           <w:lang w:val="en-US" w:bidi="he-IL"/>
@@ -3862,13 +3908,7 @@
         <w:rPr>
           <w:rtl/>
         </w:rPr>
-        <w:t xml:space="preserve">רמז: </w:t>
-      </w:r>
-      <w:r>
-        <w:rPr>
-          <w:rtl/>
-        </w:rPr>
-        <w:t xml:space="preserve">התבוננו בקובץ </w:t>
+        <w:t xml:space="preserve">רמז: התבוננו בקובץ </w:t>
       </w:r>
       <w:r>
         <w:rPr>
@@ -4801,16 +4841,7 @@
                 <w:szCs w:val="20"/>
                 <w:lang w:val="en-GB"/>
               </w:rPr>
-              <w:t xml:space="preserve"> </w:t>
-            </w:r>
-            <w:r>
-              <w:rPr>
-                <w:rFonts w:ascii="Courier New" w:eastAsia="Courier New" w:hAnsi="Courier New" w:cs="Courier New"/>
-                <w:sz w:val="20"/>
-                <w:szCs w:val="20"/>
-                <w:lang w:val="en-GB"/>
-              </w:rPr>
-              <w:t>endl</w:t>
+              <w:t xml:space="preserve"> endl</w:t>
             </w:r>
             <w:r>
               <w:rPr>
@@ -7477,13 +7508,7 @@
         <w:rPr>
           <w:rFonts w:ascii="Liberation Sans" w:hAnsi="Liberation Sans" w:cs="Liberation Sans"/>
         </w:rPr>
-        <w:t>RR (</w:t>
-      </w:r>
-      <w:r>
-        <w:rPr>
-          <w:rFonts w:ascii="Liberation Sans" w:hAnsi="Liberation Sans" w:cs="Liberation Sans"/>
-        </w:rPr>
-        <w:t>round robin) algorithm</w:t>
+        <w:t>RR (round robin) algorithm</w:t>
       </w:r>
     </w:p>
     <w:p>
@@ -12311,7 +12336,7 @@
         <w:rFonts w:ascii="Arial" w:eastAsia="Arial" w:hAnsi="Arial" w:cs="Arial"/>
         <w:sz w:val="22"/>
         <w:szCs w:val="22"/>
-        <w:lang w:val="he-IL" w:bidi="ar-SA"/>
+        <w:lang w:val="he-IL" w:eastAsia="en-US" w:bidi="ar-SA"/>
       </w:rPr>
     </w:rPrDefault>
     <w:pPrDefault>
@@ -13016,7 +13041,7 @@
       <w:rFonts w:ascii="Courier New" w:eastAsia="Times New Roman" w:hAnsi="Courier New" w:cs="Courier New"/>
       <w:sz w:val="20"/>
       <w:szCs w:val="20"/>
-      <w:lang w:val="en-US" w:eastAsia="en-US" w:bidi="he-IL"/>
+      <w:lang w:val="en-US" w:bidi="he-IL"/>
     </w:rPr>
   </w:style>
   <w:style w:type="character" w:customStyle="1" w:styleId="HTML0">

</xml_diff>